<commit_message>
changed q 1 answer
</commit_message>
<xml_diff>
--- a/docs/Practical Deterministic Models AnswerKey.docx
+++ b/docs/Practical Deterministic Models AnswerKey.docx
@@ -1,6 +1,6 @@
 
 <file path=word/document.xml><?xml version="1.0" encoding="utf-8"?>
-<w:document xmlns:wpc="http://schemas.microsoft.com/office/word/2010/wordprocessingCanvas" xmlns:mc="http://schemas.openxmlformats.org/markup-compatibility/2006" xmlns:o="urn:schemas-microsoft-com:office:office" xmlns:r="http://schemas.openxmlformats.org/officeDocument/2006/relationships" xmlns:m="http://schemas.openxmlformats.org/officeDocument/2006/math" xmlns:v="urn:schemas-microsoft-com:vml" xmlns:wp14="http://schemas.microsoft.com/office/word/2010/wordprocessingDrawing" xmlns:wp="http://schemas.openxmlformats.org/drawingml/2006/wordprocessingDrawing" xmlns:w10="urn:schemas-microsoft-com:office:word" xmlns:w="http://schemas.openxmlformats.org/wordprocessingml/2006/main" xmlns:w14="http://schemas.microsoft.com/office/word/2010/wordml" xmlns:wpg="http://schemas.microsoft.com/office/word/2010/wordprocessingGroup" xmlns:wpi="http://schemas.microsoft.com/office/word/2010/wordprocessingInk" xmlns:wne="http://schemas.microsoft.com/office/word/2006/wordml" xmlns:wps="http://schemas.microsoft.com/office/word/2010/wordprocessingShape" mc:Ignorable="w14 wp14">
+<w:document xmlns:wpc="http://schemas.microsoft.com/office/word/2010/wordprocessingCanvas" xmlns:cx="http://schemas.microsoft.com/office/drawing/2014/chartex" xmlns:cx1="http://schemas.microsoft.com/office/drawing/2015/9/8/chartex" xmlns:cx2="http://schemas.microsoft.com/office/drawing/2015/10/21/chartex" xmlns:cx3="http://schemas.microsoft.com/office/drawing/2016/5/9/chartex" xmlns:cx4="http://schemas.microsoft.com/office/drawing/2016/5/10/chartex" xmlns:cx5="http://schemas.microsoft.com/office/drawing/2016/5/11/chartex" xmlns:cx6="http://schemas.microsoft.com/office/drawing/2016/5/12/chartex" xmlns:cx7="http://schemas.microsoft.com/office/drawing/2016/5/13/chartex" xmlns:cx8="http://schemas.microsoft.com/office/drawing/2016/5/14/chartex" xmlns:mc="http://schemas.openxmlformats.org/markup-compatibility/2006" xmlns:aink="http://schemas.microsoft.com/office/drawing/2016/ink" xmlns:am3d="http://schemas.microsoft.com/office/drawing/2017/model3d" xmlns:o="urn:schemas-microsoft-com:office:office" xmlns:oel="http://schemas.microsoft.com/office/2019/extlst" xmlns:r="http://schemas.openxmlformats.org/officeDocument/2006/relationships" xmlns:m="http://schemas.openxmlformats.org/officeDocument/2006/math" xmlns:v="urn:schemas-microsoft-com:vml" xmlns:wp14="http://schemas.microsoft.com/office/word/2010/wordprocessingDrawing" xmlns:wp="http://schemas.openxmlformats.org/drawingml/2006/wordprocessingDrawing" xmlns:w10="urn:schemas-microsoft-com:office:word" xmlns:w="http://schemas.openxmlformats.org/wordprocessingml/2006/main" xmlns:w14="http://schemas.microsoft.com/office/word/2010/wordml" xmlns:w15="http://schemas.microsoft.com/office/word/2012/wordml" xmlns:w16cex="http://schemas.microsoft.com/office/word/2018/wordml/cex" xmlns:w16cid="http://schemas.microsoft.com/office/word/2016/wordml/cid" xmlns:w16="http://schemas.microsoft.com/office/word/2018/wordml" xmlns:w16sdtdh="http://schemas.microsoft.com/office/word/2020/wordml/sdtdatahash" xmlns:w16se="http://schemas.microsoft.com/office/word/2015/wordml/symex" xmlns:wpg="http://schemas.microsoft.com/office/word/2010/wordprocessingGroup" xmlns:wpi="http://schemas.microsoft.com/office/word/2010/wordprocessingInk" xmlns:wne="http://schemas.microsoft.com/office/word/2006/wordml" xmlns:wps="http://schemas.microsoft.com/office/word/2010/wordprocessingShape" mc:Ignorable="w14 w15 w16se w16cid w16 w16cex w16sdtdh wp14">
   <w:body>
     <w:p>
       <w:pPr>
@@ -52,8 +52,6 @@
           <w:lang w:val="en-GB"/>
         </w:rPr>
       </w:pPr>
-      <w:bookmarkStart w:id="0" w:name="_GoBack"/>
-      <w:bookmarkEnd w:id="0"/>
     </w:p>
     <w:p>
       <w:pPr>
@@ -141,23 +139,7 @@
           <w:rFonts w:ascii="Times New Roman" w:hAnsi="Times New Roman"/>
           <w:lang w:val="en-GB"/>
         </w:rPr>
-        <w:t xml:space="preserve">. The number of </w:t>
-      </w:r>
-      <w:proofErr w:type="spellStart"/>
-      <w:r>
-        <w:rPr>
-          <w:rFonts w:ascii="Times New Roman" w:hAnsi="Times New Roman"/>
-          <w:lang w:val="en-GB"/>
-        </w:rPr>
-        <w:t>susceptibles</w:t>
-      </w:r>
-      <w:proofErr w:type="spellEnd"/>
-      <w:r>
-        <w:rPr>
-          <w:rFonts w:ascii="Times New Roman" w:hAnsi="Times New Roman"/>
-          <w:lang w:val="en-GB"/>
-        </w:rPr>
-        <w:t xml:space="preserve"> at the end is about</w:t>
+        <w:t>. The number of susceptibles at the end is about</w:t>
       </w:r>
       <w:r>
         <w:rPr>
@@ -172,6 +154,29 @@
           <w:lang w:val="en-GB"/>
         </w:rPr>
         <w:t>.</w:t>
+      </w:r>
+    </w:p>
+    <w:p>
+      <w:pPr>
+        <w:rPr>
+          <w:rFonts w:ascii="Times New Roman" w:hAnsi="Times New Roman"/>
+          <w:lang w:val="en-GB"/>
+        </w:rPr>
+      </w:pPr>
+    </w:p>
+    <w:p>
+      <w:pPr>
+        <w:rPr>
+          <w:rFonts w:ascii="Times New Roman" w:hAnsi="Times New Roman"/>
+          <w:lang w:val="en-GB"/>
+        </w:rPr>
+      </w:pPr>
+      <w:r>
+        <w:rPr>
+          <w:rFonts w:ascii="Times New Roman" w:hAnsi="Times New Roman"/>
+          <w:lang w:val="en-GB"/>
+        </w:rPr>
+        <w:t xml:space="preserve">Changing the beta and gamma separately will change R0 and thus the final size and peak prevalence.  Change both such that R0 stays the same (e.g. multiplying both parameters by 2) will speed up the epidemic, but not the peak prevalence and final size will not change. </w:t>
       </w:r>
     </w:p>
     <w:p>
@@ -226,23 +231,7 @@
           <w:rFonts w:ascii="Times New Roman" w:hAnsi="Times New Roman"/>
           <w:bCs/>
         </w:rPr>
-        <w:t xml:space="preserve">maximal. Number of </w:t>
-      </w:r>
-      <w:proofErr w:type="spellStart"/>
-      <w:r>
-        <w:rPr>
-          <w:rFonts w:ascii="Times New Roman" w:hAnsi="Times New Roman"/>
-          <w:bCs/>
-        </w:rPr>
-        <w:t>susceptibles</w:t>
-      </w:r>
-      <w:proofErr w:type="spellEnd"/>
-      <w:r>
-        <w:rPr>
-          <w:rFonts w:ascii="Times New Roman" w:hAnsi="Times New Roman"/>
-          <w:bCs/>
-        </w:rPr>
-        <w:t xml:space="preserve"> is </w:t>
+        <w:t xml:space="preserve">maximal. Number of susceptibles is </w:t>
       </w:r>
       <w:r>
         <w:rPr>
@@ -281,7 +270,7 @@
         <mc:AlternateContent>
           <mc:Choice Requires="wps">
             <w:drawing>
-              <wp:anchor distT="0" distB="0" distL="114300" distR="114300" simplePos="0" relativeHeight="251669504" behindDoc="0" locked="0" layoutInCell="1" allowOverlap="1" wp14:anchorId="59C86A35" wp14:editId="789F59C1">
+              <wp:anchor distT="0" distB="0" distL="114300" distR="114300" simplePos="0" relativeHeight="251669504" behindDoc="0" locked="0" layoutInCell="1" allowOverlap="1" wp14:anchorId="0359E84C" wp14:editId="2B315F3D">
                 <wp:simplePos x="0" y="0"/>
                 <wp:positionH relativeFrom="column">
                   <wp:posOffset>733425</wp:posOffset>
@@ -354,11 +343,11 @@
           </mc:Choice>
           <mc:Fallback>
             <w:pict>
-              <v:shapetype id="_x0000_t202" coordsize="21600,21600" o:spt="202" path="m,l,21600r21600,l21600,xe">
+              <v:shapetype w14:anchorId="0359E84C" id="_x0000_t202" coordsize="21600,21600" o:spt="202" path="m,l,21600r21600,l21600,xe">
                 <v:stroke joinstyle="miter"/>
                 <v:path gradientshapeok="t" o:connecttype="rect"/>
               </v:shapetype>
-              <v:shape id="Text Box 2" o:spid="_x0000_s1026" type="#_x0000_t202" style="position:absolute;margin-left:57.75pt;margin-top:61pt;width:51pt;height:25.5pt;z-index:251669504;visibility:visible;mso-wrap-style:square;mso-width-percent:0;mso-height-percent:0;mso-wrap-distance-left:9pt;mso-wrap-distance-top:0;mso-wrap-distance-right:9pt;mso-wrap-distance-bottom:0;mso-position-horizontal:absolute;mso-position-horizontal-relative:text;mso-position-vertical:absolute;mso-position-vertical-relative:text;mso-width-percent:0;mso-height-percent:0;mso-width-relative:margin;mso-height-relative:margin;v-text-anchor:top" o:gfxdata="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" stroked="f">
+              <v:shape id="Text Box 2" o:spid="_x0000_s1026" type="#_x0000_t202" style="position:absolute;margin-left:57.75pt;margin-top:61pt;width:51pt;height:25.5pt;z-index:251669504;visibility:visible;mso-wrap-style:square;mso-width-percent:0;mso-height-percent:0;mso-wrap-distance-left:9pt;mso-wrap-distance-top:0;mso-wrap-distance-right:9pt;mso-wrap-distance-bottom:0;mso-position-horizontal:absolute;mso-position-horizontal-relative:text;mso-position-vertical:absolute;mso-position-vertical-relative:text;mso-width-percent:0;mso-height-percent:0;mso-width-relative:margin;mso-height-relative:margin;v-text-anchor:top" o:gfxdata="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" stroked="f">
                 <v:textbox>
                   <w:txbxContent>
                     <w:p>
@@ -390,7 +379,7 @@
         <mc:AlternateContent>
           <mc:Choice Requires="wps">
             <w:drawing>
-              <wp:anchor distT="0" distB="0" distL="114300" distR="114300" simplePos="0" relativeHeight="251671552" behindDoc="0" locked="0" layoutInCell="1" allowOverlap="1" wp14:anchorId="76C511E2" wp14:editId="014BF37B">
+              <wp:anchor distT="0" distB="0" distL="114300" distR="114300" simplePos="0" relativeHeight="251671552" behindDoc="0" locked="0" layoutInCell="1" allowOverlap="1" wp14:anchorId="201F6068" wp14:editId="6EC246ED">
                 <wp:simplePos x="0" y="0"/>
                 <wp:positionH relativeFrom="column">
                   <wp:posOffset>323850</wp:posOffset>
@@ -448,11 +437,11 @@
           </mc:Choice>
           <mc:Fallback>
             <w:pict>
-              <v:shapetype id="_x0000_t32" coordsize="21600,21600" o:spt="32" o:oned="t" path="m,l21600,21600e" filled="f">
+              <v:shapetype w14:anchorId="3672F1AF" id="_x0000_t32" coordsize="21600,21600" o:spt="32" o:oned="t" path="m,l21600,21600e" filled="f">
                 <v:path arrowok="t" fillok="f" o:connecttype="none"/>
                 <o:lock v:ext="edit" shapetype="t"/>
               </v:shapetype>
-              <v:shape id="Straight Arrow Connector 10" o:spid="_x0000_s1026" type="#_x0000_t32" style="position:absolute;margin-left:25.5pt;margin-top:79.75pt;width:46.5pt;height:18.75pt;flip:x;z-index:251671552;visibility:visible;mso-wrap-style:square;mso-width-percent:0;mso-height-percent:0;mso-wrap-distance-left:9pt;mso-wrap-distance-top:0;mso-wrap-distance-right:9pt;mso-wrap-distance-bottom:0;mso-position-horizontal:absolute;mso-position-horizontal-relative:text;mso-position-vertical:absolute;mso-position-vertical-relative:text;mso-width-percent:0;mso-height-percent:0;mso-width-relative:margin;mso-height-relative:margin" o:gfxdata="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" strokecolor="#4579b8 [3044]">
+              <v:shape id="Straight Arrow Connector 10" o:spid="_x0000_s1026" type="#_x0000_t32" style="position:absolute;margin-left:25.5pt;margin-top:79.75pt;width:46.5pt;height:18.75pt;flip:x;z-index:251671552;visibility:visible;mso-wrap-style:square;mso-width-percent:0;mso-height-percent:0;mso-wrap-distance-left:9pt;mso-wrap-distance-top:0;mso-wrap-distance-right:9pt;mso-wrap-distance-bottom:0;mso-position-horizontal:absolute;mso-position-horizontal-relative:text;mso-position-vertical:absolute;mso-position-vertical-relative:text;mso-width-percent:0;mso-height-percent:0;mso-width-relative:margin;mso-height-relative:margin" o:gfxdata="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" strokecolor="#4579b8 [3044]">
                 <v:stroke endarrow="open"/>
               </v:shape>
             </w:pict>
@@ -468,7 +457,7 @@
         <mc:AlternateContent>
           <mc:Choice Requires="wps">
             <w:drawing>
-              <wp:anchor distT="0" distB="0" distL="114300" distR="114300" simplePos="0" relativeHeight="251664384" behindDoc="0" locked="0" layoutInCell="1" allowOverlap="1" wp14:anchorId="5C954419" wp14:editId="65626199">
+              <wp:anchor distT="0" distB="0" distL="114300" distR="114300" simplePos="0" relativeHeight="251664384" behindDoc="0" locked="0" layoutInCell="1" allowOverlap="1" wp14:anchorId="2E27E770" wp14:editId="4BE6788C">
                 <wp:simplePos x="0" y="0"/>
                 <wp:positionH relativeFrom="column">
                   <wp:posOffset>3094990</wp:posOffset>
@@ -541,7 +530,7 @@
           </mc:Choice>
           <mc:Fallback>
             <w:pict>
-              <v:shape id="_x0000_s1027" type="#_x0000_t202" style="position:absolute;margin-left:243.7pt;margin-top:19pt;width:51pt;height:25.5pt;z-index:251664384;visibility:visible;mso-wrap-style:square;mso-width-percent:0;mso-height-percent:0;mso-wrap-distance-left:9pt;mso-wrap-distance-top:0;mso-wrap-distance-right:9pt;mso-wrap-distance-bottom:0;mso-position-horizontal:absolute;mso-position-horizontal-relative:text;mso-position-vertical:absolute;mso-position-vertical-relative:text;mso-width-percent:0;mso-height-percent:0;mso-width-relative:margin;mso-height-relative:margin;v-text-anchor:top" o:gfxdata="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" stroked="f">
+              <v:shape w14:anchorId="2E27E770" id="_x0000_s1027" type="#_x0000_t202" style="position:absolute;margin-left:243.7pt;margin-top:19pt;width:51pt;height:25.5pt;z-index:251664384;visibility:visible;mso-wrap-style:square;mso-width-percent:0;mso-height-percent:0;mso-wrap-distance-left:9pt;mso-wrap-distance-top:0;mso-wrap-distance-right:9pt;mso-wrap-distance-bottom:0;mso-position-horizontal:absolute;mso-position-horizontal-relative:text;mso-position-vertical:absolute;mso-position-vertical-relative:text;mso-width-percent:0;mso-height-percent:0;mso-width-relative:margin;mso-height-relative:margin;v-text-anchor:top" o:gfxdata="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" stroked="f">
                 <v:textbox>
                   <w:txbxContent>
                     <w:p>
@@ -573,7 +562,7 @@
         <mc:AlternateContent>
           <mc:Choice Requires="wps">
             <w:drawing>
-              <wp:anchor distT="0" distB="0" distL="114300" distR="114300" simplePos="0" relativeHeight="251663360" behindDoc="0" locked="0" layoutInCell="1" allowOverlap="1" wp14:anchorId="0A4727B7" wp14:editId="66CB57FE">
+              <wp:anchor distT="0" distB="0" distL="114300" distR="114300" simplePos="0" relativeHeight="251663360" behindDoc="0" locked="0" layoutInCell="1" allowOverlap="1" wp14:anchorId="63AB69ED" wp14:editId="420B857C">
                 <wp:simplePos x="0" y="0"/>
                 <wp:positionH relativeFrom="column">
                   <wp:posOffset>914400</wp:posOffset>
@@ -631,7 +620,7 @@
           </mc:Choice>
           <mc:Fallback>
             <w:pict>
-              <v:shape id="Straight Arrow Connector 5" o:spid="_x0000_s1026" type="#_x0000_t32" style="position:absolute;margin-left:1in;margin-top:24.25pt;width:155.95pt;height:1.5pt;flip:x;z-index:251663360;visibility:visible;mso-wrap-style:square;mso-width-percent:0;mso-height-percent:0;mso-wrap-distance-left:9pt;mso-wrap-distance-top:0;mso-wrap-distance-right:9pt;mso-wrap-distance-bottom:0;mso-position-horizontal:absolute;mso-position-horizontal-relative:text;mso-position-vertical:absolute;mso-position-vertical-relative:text;mso-width-percent:0;mso-height-percent:0;mso-width-relative:margin;mso-height-relative:margin" o:gfxdata="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" strokecolor="#4579b8 [3044]">
+              <v:shape w14:anchorId="3BAB104E" id="Straight Arrow Connector 5" o:spid="_x0000_s1026" type="#_x0000_t32" style="position:absolute;margin-left:1in;margin-top:24.25pt;width:155.95pt;height:1.5pt;flip:x;z-index:251663360;visibility:visible;mso-wrap-style:square;mso-width-percent:0;mso-height-percent:0;mso-wrap-distance-left:9pt;mso-wrap-distance-top:0;mso-wrap-distance-right:9pt;mso-wrap-distance-bottom:0;mso-position-horizontal:absolute;mso-position-horizontal-relative:text;mso-position-vertical:absolute;mso-position-vertical-relative:text;mso-width-percent:0;mso-height-percent:0;mso-width-relative:margin;mso-height-relative:margin" o:gfxdata="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" strokecolor="#4579b8 [3044]">
                 <v:stroke endarrow="open"/>
               </v:shape>
             </w:pict>
@@ -647,7 +636,7 @@
         <mc:AlternateContent>
           <mc:Choice Requires="wps">
             <w:drawing>
-              <wp:anchor distT="0" distB="0" distL="114300" distR="114300" simplePos="0" relativeHeight="251661312" behindDoc="0" locked="0" layoutInCell="1" allowOverlap="1" wp14:anchorId="21FB942D" wp14:editId="4B704136">
+              <wp:anchor distT="0" distB="0" distL="114300" distR="114300" simplePos="0" relativeHeight="251661312" behindDoc="0" locked="0" layoutInCell="1" allowOverlap="1" wp14:anchorId="4F0CBE76" wp14:editId="36F39B98">
                 <wp:simplePos x="0" y="0"/>
                 <wp:positionH relativeFrom="column">
                   <wp:posOffset>3095625</wp:posOffset>
@@ -712,7 +701,7 @@
           </mc:Choice>
           <mc:Fallback>
             <w:pict>
-              <v:shape id="_x0000_s1028" type="#_x0000_t202" style="position:absolute;margin-left:243.75pt;margin-top:91pt;width:51pt;height:25.5pt;z-index:251661312;visibility:visible;mso-wrap-style:square;mso-width-percent:0;mso-height-percent:0;mso-wrap-distance-left:9pt;mso-wrap-distance-top:0;mso-wrap-distance-right:9pt;mso-wrap-distance-bottom:0;mso-position-horizontal:absolute;mso-position-horizontal-relative:text;mso-position-vertical:absolute;mso-position-vertical-relative:text;mso-width-percent:0;mso-height-percent:0;mso-width-relative:margin;mso-height-relative:margin;v-text-anchor:top" o:gfxdata="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" stroked="f">
+              <v:shape w14:anchorId="4F0CBE76" id="_x0000_s1028" type="#_x0000_t202" style="position:absolute;margin-left:243.75pt;margin-top:91pt;width:51pt;height:25.5pt;z-index:251661312;visibility:visible;mso-wrap-style:square;mso-width-percent:0;mso-height-percent:0;mso-wrap-distance-left:9pt;mso-wrap-distance-top:0;mso-wrap-distance-right:9pt;mso-wrap-distance-bottom:0;mso-position-horizontal:absolute;mso-position-horizontal-relative:text;mso-position-vertical:absolute;mso-position-vertical-relative:text;mso-width-percent:0;mso-height-percent:0;mso-width-relative:margin;mso-height-relative:margin;v-text-anchor:top" o:gfxdata="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" stroked="f">
                 <v:textbox>
                   <w:txbxContent>
                     <w:p>
@@ -736,7 +725,7 @@
         <mc:AlternateContent>
           <mc:Choice Requires="wps">
             <w:drawing>
-              <wp:anchor distT="0" distB="0" distL="114300" distR="114300" simplePos="0" relativeHeight="251659264" behindDoc="0" locked="0" layoutInCell="1" allowOverlap="1" wp14:anchorId="2C829DAB" wp14:editId="29E775ED">
+              <wp:anchor distT="0" distB="0" distL="114300" distR="114300" simplePos="0" relativeHeight="251659264" behindDoc="0" locked="0" layoutInCell="1" allowOverlap="1" wp14:anchorId="3AA4F12F" wp14:editId="64C55F2E">
                 <wp:simplePos x="0" y="0"/>
                 <wp:positionH relativeFrom="column">
                   <wp:posOffset>1876425</wp:posOffset>
@@ -788,7 +777,7 @@
           </mc:Choice>
           <mc:Fallback>
             <w:pict>
-              <v:shape id="Straight Arrow Connector 4" o:spid="_x0000_s1026" type="#_x0000_t32" style="position:absolute;margin-left:147.75pt;margin-top:97.75pt;width:80.25pt;height:.75pt;flip:x;z-index:251659264;visibility:visible;mso-wrap-style:square;mso-wrap-distance-left:9pt;mso-wrap-distance-top:0;mso-wrap-distance-right:9pt;mso-wrap-distance-bottom:0;mso-position-horizontal:absolute;mso-position-horizontal-relative:text;mso-position-vertical:absolute;mso-position-vertical-relative:text" o:gfxdata="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" strokecolor="#4579b8 [3044]">
+              <v:shape w14:anchorId="51753B58" id="Straight Arrow Connector 4" o:spid="_x0000_s1026" type="#_x0000_t32" style="position:absolute;margin-left:147.75pt;margin-top:97.75pt;width:80.25pt;height:.75pt;flip:x;z-index:251659264;visibility:visible;mso-wrap-style:square;mso-wrap-distance-left:9pt;mso-wrap-distance-top:0;mso-wrap-distance-right:9pt;mso-wrap-distance-bottom:0;mso-position-horizontal:absolute;mso-position-horizontal-relative:text;mso-position-vertical:absolute;mso-position-vertical-relative:text" o:gfxdata="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" strokecolor="#4579b8 [3044]">
                 <v:stroke endarrow="open"/>
               </v:shape>
             </w:pict>
@@ -802,7 +791,7 @@
           <w:lang w:val="en-GB" w:eastAsia="en-GB"/>
         </w:rPr>
         <w:drawing>
-          <wp:inline distT="0" distB="0" distL="0" distR="0" wp14:anchorId="2FA3BF8B" wp14:editId="37F8050C">
+          <wp:inline distT="0" distB="0" distL="0" distR="0" wp14:anchorId="02E15004" wp14:editId="18C756F0">
             <wp:extent cx="2047875" cy="1597733"/>
             <wp:effectExtent l="0" t="0" r="0" b="2540"/>
             <wp:docPr id="3" name="Picture 3"/>
@@ -817,7 +806,7 @@
                     <pic:cNvPicPr/>
                   </pic:nvPicPr>
                   <pic:blipFill>
-                    <a:blip r:embed="rId7" cstate="print">
+                    <a:blip r:embed="rId6" cstate="print">
                       <a:extLst>
                         <a:ext uri="{28A0092B-C50C-407E-A947-70E740481C1C}">
                           <a14:useLocalDpi xmlns:a14="http://schemas.microsoft.com/office/drawing/2010/main" val="0"/>
@@ -987,23 +976,7 @@
           <w:rFonts w:ascii="Times New Roman" w:hAnsi="Times New Roman"/>
           <w:lang w:val="en-GB"/>
         </w:rPr>
-        <w:t xml:space="preserve"> if the proportion of </w:t>
-      </w:r>
-      <w:proofErr w:type="spellStart"/>
-      <w:r>
-        <w:rPr>
-          <w:rFonts w:ascii="Times New Roman" w:hAnsi="Times New Roman"/>
-          <w:lang w:val="en-GB"/>
-        </w:rPr>
-        <w:t>susceptibles</w:t>
-      </w:r>
-      <w:proofErr w:type="spellEnd"/>
-      <w:r>
-        <w:rPr>
-          <w:rFonts w:ascii="Times New Roman" w:hAnsi="Times New Roman"/>
-          <w:lang w:val="en-GB"/>
-        </w:rPr>
-        <w:t xml:space="preserve"> is sufficiently low (herd immunity).</w:t>
+        <w:t xml:space="preserve"> if the proportion of susceptibles is sufficiently low (herd immunity).</w:t>
       </w:r>
     </w:p>
     <w:p>
@@ -1077,23 +1050,7 @@
           <w:rFonts w:ascii="Times New Roman" w:hAnsi="Times New Roman"/>
           <w:lang w:val="en-GB"/>
         </w:rPr>
-        <w:t xml:space="preserve">. The number of </w:t>
-      </w:r>
-      <w:proofErr w:type="spellStart"/>
-      <w:r>
-        <w:rPr>
-          <w:rFonts w:ascii="Times New Roman" w:hAnsi="Times New Roman"/>
-          <w:lang w:val="en-GB"/>
-        </w:rPr>
-        <w:t>susceptibles</w:t>
-      </w:r>
-      <w:proofErr w:type="spellEnd"/>
-      <w:r>
-        <w:rPr>
-          <w:rFonts w:ascii="Times New Roman" w:hAnsi="Times New Roman"/>
-          <w:lang w:val="en-GB"/>
-        </w:rPr>
-        <w:t xml:space="preserve"> at the end is about </w:t>
+        <w:t xml:space="preserve">. The number of susceptibles at the end is about </w:t>
       </w:r>
       <w:r>
         <w:rPr>
@@ -1130,23 +1087,7 @@
           <w:rFonts w:ascii="Times New Roman" w:hAnsi="Times New Roman"/>
           <w:lang w:val="en-GB"/>
         </w:rPr>
-        <w:t xml:space="preserve">(f) As in (c). The latent period results in longer outbreaks, and lower peak </w:t>
-      </w:r>
-      <w:proofErr w:type="spellStart"/>
-      <w:r>
-        <w:rPr>
-          <w:rFonts w:ascii="Times New Roman" w:hAnsi="Times New Roman"/>
-          <w:lang w:val="en-GB"/>
-        </w:rPr>
-        <w:t>prevalences</w:t>
-      </w:r>
-      <w:proofErr w:type="spellEnd"/>
-      <w:r>
-        <w:rPr>
-          <w:rFonts w:ascii="Times New Roman" w:hAnsi="Times New Roman"/>
-          <w:lang w:val="en-GB"/>
-        </w:rPr>
-        <w:t>, but it does not affect the final size.</w:t>
+        <w:t>(f) As in (c). The latent period results in longer outbreaks, and lower peak prevalences, but it does not affect the final size.</w:t>
       </w:r>
     </w:p>
     <w:p>
@@ -1197,7 +1138,7 @@
         <mc:AlternateContent>
           <mc:Choice Requires="wps">
             <w:drawing>
-              <wp:anchor distT="0" distB="0" distL="114300" distR="114300" simplePos="0" relativeHeight="251679744" behindDoc="0" locked="0" layoutInCell="1" allowOverlap="1" wp14:anchorId="15E749F1" wp14:editId="650C538D">
+              <wp:anchor distT="0" distB="0" distL="114300" distR="114300" simplePos="0" relativeHeight="251679744" behindDoc="0" locked="0" layoutInCell="1" allowOverlap="1" wp14:anchorId="325EF27B" wp14:editId="7F89397D">
                 <wp:simplePos x="0" y="0"/>
                 <wp:positionH relativeFrom="column">
                   <wp:posOffset>647700</wp:posOffset>
@@ -1255,7 +1196,7 @@
           </mc:Choice>
           <mc:Fallback>
             <w:pict>
-              <v:shape id="Straight Arrow Connector 15" o:spid="_x0000_s1026" type="#_x0000_t32" style="position:absolute;margin-left:51pt;margin-top:91.35pt;width:271.4pt;height:7.45pt;flip:x y;z-index:251679744;visibility:visible;mso-wrap-style:square;mso-width-percent:0;mso-height-percent:0;mso-wrap-distance-left:9pt;mso-wrap-distance-top:0;mso-wrap-distance-right:9pt;mso-wrap-distance-bottom:0;mso-position-horizontal:absolute;mso-position-horizontal-relative:text;mso-position-vertical:absolute;mso-position-vertical-relative:text;mso-width-percent:0;mso-height-percent:0;mso-width-relative:margin;mso-height-relative:margin" o:gfxdata="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" strokecolor="#4579b8 [3044]">
+              <v:shape w14:anchorId="4ACCDF85" id="Straight Arrow Connector 15" o:spid="_x0000_s1026" type="#_x0000_t32" style="position:absolute;margin-left:51pt;margin-top:91.35pt;width:271.4pt;height:7.45pt;flip:x y;z-index:251679744;visibility:visible;mso-wrap-style:square;mso-width-percent:0;mso-height-percent:0;mso-wrap-distance-left:9pt;mso-wrap-distance-top:0;mso-wrap-distance-right:9pt;mso-wrap-distance-bottom:0;mso-position-horizontal:absolute;mso-position-horizontal-relative:text;mso-position-vertical:absolute;mso-position-vertical-relative:text;mso-width-percent:0;mso-height-percent:0;mso-width-relative:margin;mso-height-relative:margin" o:gfxdata="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" strokecolor="#4579b8 [3044]">
                 <v:stroke endarrow="open"/>
               </v:shape>
             </w:pict>
@@ -1271,7 +1212,7 @@
         <mc:AlternateContent>
           <mc:Choice Requires="wps">
             <w:drawing>
-              <wp:anchor distT="0" distB="0" distL="114300" distR="114300" simplePos="0" relativeHeight="251681792" behindDoc="0" locked="0" layoutInCell="1" allowOverlap="1" wp14:anchorId="523786E8" wp14:editId="373F63E0">
+              <wp:anchor distT="0" distB="0" distL="114300" distR="114300" simplePos="0" relativeHeight="251681792" behindDoc="0" locked="0" layoutInCell="1" allowOverlap="1" wp14:anchorId="4E6F6453" wp14:editId="22689DFE">
                 <wp:simplePos x="0" y="0"/>
                 <wp:positionH relativeFrom="column">
                   <wp:posOffset>4029075</wp:posOffset>
@@ -1352,7 +1293,7 @@
           </mc:Choice>
           <mc:Fallback>
             <w:pict>
-              <v:shape id="_x0000_s1029" type="#_x0000_t202" style="position:absolute;margin-left:317.25pt;margin-top:85.35pt;width:147pt;height:25.5pt;z-index:251681792;visibility:visible;mso-wrap-style:square;mso-width-percent:0;mso-height-percent:0;mso-wrap-distance-left:9pt;mso-wrap-distance-top:0;mso-wrap-distance-right:9pt;mso-wrap-distance-bottom:0;mso-position-horizontal:absolute;mso-position-horizontal-relative:text;mso-position-vertical:absolute;mso-position-vertical-relative:text;mso-width-percent:0;mso-height-percent:0;mso-width-relative:margin;mso-height-relative:margin;v-text-anchor:top" o:gfxdata="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" stroked="f">
+              <v:shape w14:anchorId="4E6F6453" id="_x0000_s1029" type="#_x0000_t202" style="position:absolute;margin-left:317.25pt;margin-top:85.35pt;width:147pt;height:25.5pt;z-index:251681792;visibility:visible;mso-wrap-style:square;mso-width-percent:0;mso-height-percent:0;mso-wrap-distance-left:9pt;mso-wrap-distance-top:0;mso-wrap-distance-right:9pt;mso-wrap-distance-bottom:0;mso-position-horizontal:absolute;mso-position-horizontal-relative:text;mso-position-vertical:absolute;mso-position-vertical-relative:text;mso-width-percent:0;mso-height-percent:0;mso-width-relative:margin;mso-height-relative:margin;v-text-anchor:top" o:gfxdata="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" stroked="f">
                 <v:textbox>
                   <w:txbxContent>
                     <w:p>
@@ -1392,7 +1333,7 @@
         <mc:AlternateContent>
           <mc:Choice Requires="wps">
             <w:drawing>
-              <wp:anchor distT="0" distB="0" distL="114300" distR="114300" simplePos="0" relativeHeight="251677696" behindDoc="0" locked="0" layoutInCell="1" allowOverlap="1" wp14:anchorId="743F4197" wp14:editId="39C437D7">
+              <wp:anchor distT="0" distB="0" distL="114300" distR="114300" simplePos="0" relativeHeight="251677696" behindDoc="0" locked="0" layoutInCell="1" allowOverlap="1" wp14:anchorId="2281EAF3" wp14:editId="6D1F1F4D">
                 <wp:simplePos x="0" y="0"/>
                 <wp:positionH relativeFrom="column">
                   <wp:posOffset>2771775</wp:posOffset>
@@ -1478,7 +1419,7 @@
           </mc:Choice>
           <mc:Fallback>
             <w:pict>
-              <v:shape id="_x0000_s1030" type="#_x0000_t202" style="position:absolute;margin-left:218.25pt;margin-top:65.85pt;width:88.5pt;height:25.5pt;z-index:251677696;visibility:visible;mso-wrap-style:square;mso-width-percent:0;mso-height-percent:0;mso-wrap-distance-left:9pt;mso-wrap-distance-top:0;mso-wrap-distance-right:9pt;mso-wrap-distance-bottom:0;mso-position-horizontal:absolute;mso-position-horizontal-relative:text;mso-position-vertical:absolute;mso-position-vertical-relative:text;mso-width-percent:0;mso-height-percent:0;mso-width-relative:margin;mso-height-relative:margin;v-text-anchor:top" o:gfxdata="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" stroked="f">
+              <v:shape w14:anchorId="2281EAF3" id="_x0000_s1030" type="#_x0000_t202" style="position:absolute;margin-left:218.25pt;margin-top:65.85pt;width:88.5pt;height:25.5pt;z-index:251677696;visibility:visible;mso-wrap-style:square;mso-width-percent:0;mso-height-percent:0;mso-wrap-distance-left:9pt;mso-wrap-distance-top:0;mso-wrap-distance-right:9pt;mso-wrap-distance-bottom:0;mso-position-horizontal:absolute;mso-position-horizontal-relative:text;mso-position-vertical:absolute;mso-position-vertical-relative:text;mso-width-percent:0;mso-height-percent:0;mso-width-relative:margin;mso-height-relative:margin;v-text-anchor:top" o:gfxdata="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" stroked="f">
                 <v:textbox>
                   <w:txbxContent>
                     <w:p>
@@ -1523,7 +1464,7 @@
         <mc:AlternateContent>
           <mc:Choice Requires="wps">
             <w:drawing>
-              <wp:anchor distT="0" distB="0" distL="114300" distR="114300" simplePos="0" relativeHeight="251676672" behindDoc="0" locked="0" layoutInCell="1" allowOverlap="1" wp14:anchorId="3C26CE47" wp14:editId="37C45F79">
+              <wp:anchor distT="0" distB="0" distL="114300" distR="114300" simplePos="0" relativeHeight="251676672" behindDoc="0" locked="0" layoutInCell="1" allowOverlap="1" wp14:anchorId="5E00C18F" wp14:editId="5E0E7D10">
                 <wp:simplePos x="0" y="0"/>
                 <wp:positionH relativeFrom="column">
                   <wp:posOffset>666750</wp:posOffset>
@@ -1581,7 +1522,7 @@
           </mc:Choice>
           <mc:Fallback>
             <w:pict>
-              <v:shape id="Straight Arrow Connector 13" o:spid="_x0000_s1026" type="#_x0000_t32" style="position:absolute;margin-left:52.5pt;margin-top:71.1pt;width:159.7pt;height:13.5pt;flip:x;z-index:251676672;visibility:visible;mso-wrap-style:square;mso-width-percent:0;mso-height-percent:0;mso-wrap-distance-left:9pt;mso-wrap-distance-top:0;mso-wrap-distance-right:9pt;mso-wrap-distance-bottom:0;mso-position-horizontal:absolute;mso-position-horizontal-relative:text;mso-position-vertical:absolute;mso-position-vertical-relative:text;mso-width-percent:0;mso-height-percent:0;mso-width-relative:margin;mso-height-relative:margin" o:gfxdata="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" strokecolor="#4579b8 [3044]">
+              <v:shape w14:anchorId="013A0CD8" id="Straight Arrow Connector 13" o:spid="_x0000_s1026" type="#_x0000_t32" style="position:absolute;margin-left:52.5pt;margin-top:71.1pt;width:159.7pt;height:13.5pt;flip:x;z-index:251676672;visibility:visible;mso-wrap-style:square;mso-width-percent:0;mso-height-percent:0;mso-wrap-distance-left:9pt;mso-wrap-distance-top:0;mso-wrap-distance-right:9pt;mso-wrap-distance-bottom:0;mso-position-horizontal:absolute;mso-position-horizontal-relative:text;mso-position-vertical:absolute;mso-position-vertical-relative:text;mso-width-percent:0;mso-height-percent:0;mso-width-relative:margin;mso-height-relative:margin" o:gfxdata="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" strokecolor="#4579b8 [3044]">
                 <v:stroke endarrow="open"/>
               </v:shape>
             </w:pict>
@@ -1597,7 +1538,7 @@
         <mc:AlternateContent>
           <mc:Choice Requires="wps">
             <w:drawing>
-              <wp:anchor distT="0" distB="0" distL="114300" distR="114300" simplePos="0" relativeHeight="251674624" behindDoc="0" locked="0" layoutInCell="1" allowOverlap="1" wp14:anchorId="39CDF99D" wp14:editId="2DEDD0A1">
+              <wp:anchor distT="0" distB="0" distL="114300" distR="114300" simplePos="0" relativeHeight="251674624" behindDoc="0" locked="0" layoutInCell="1" allowOverlap="1" wp14:anchorId="6CE0C127" wp14:editId="055ED60E">
                 <wp:simplePos x="0" y="0"/>
                 <wp:positionH relativeFrom="column">
                   <wp:posOffset>2771775</wp:posOffset>
@@ -1683,7 +1624,7 @@
           </mc:Choice>
           <mc:Fallback>
             <w:pict>
-              <v:shape id="_x0000_s1031" type="#_x0000_t202" style="position:absolute;margin-left:218.25pt;margin-top:40.35pt;width:88.5pt;height:25.5pt;z-index:251674624;visibility:visible;mso-wrap-style:square;mso-width-percent:0;mso-height-percent:0;mso-wrap-distance-left:9pt;mso-wrap-distance-top:0;mso-wrap-distance-right:9pt;mso-wrap-distance-bottom:0;mso-position-horizontal:absolute;mso-position-horizontal-relative:text;mso-position-vertical:absolute;mso-position-vertical-relative:text;mso-width-percent:0;mso-height-percent:0;mso-width-relative:margin;mso-height-relative:margin;v-text-anchor:top" o:gfxdata="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" stroked="f">
+              <v:shape w14:anchorId="6CE0C127" id="_x0000_s1031" type="#_x0000_t202" style="position:absolute;margin-left:218.25pt;margin-top:40.35pt;width:88.5pt;height:25.5pt;z-index:251674624;visibility:visible;mso-wrap-style:square;mso-width-percent:0;mso-height-percent:0;mso-wrap-distance-left:9pt;mso-wrap-distance-top:0;mso-wrap-distance-right:9pt;mso-wrap-distance-bottom:0;mso-position-horizontal:absolute;mso-position-horizontal-relative:text;mso-position-vertical:absolute;mso-position-vertical-relative:text;mso-width-percent:0;mso-height-percent:0;mso-width-relative:margin;mso-height-relative:margin;v-text-anchor:top" o:gfxdata="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" stroked="f">
                 <v:textbox>
                   <w:txbxContent>
                     <w:p>
@@ -1709,13 +1650,7 @@
                         <w:rPr>
                           <w:lang w:val="nl-NL"/>
                         </w:rPr>
-                        <w:t xml:space="preserve"> </w:t>
-                      </w:r>
-                      <w:r>
-                        <w:rPr>
-                          <w:lang w:val="nl-NL"/>
-                        </w:rPr>
-                        <w:t>peak</w:t>
+                        <w:t xml:space="preserve"> peak</w:t>
                       </w:r>
                     </w:p>
                   </w:txbxContent>
@@ -1734,7 +1669,7 @@
         <mc:AlternateContent>
           <mc:Choice Requires="wps">
             <w:drawing>
-              <wp:anchor distT="0" distB="0" distL="114300" distR="114300" simplePos="0" relativeHeight="251673600" behindDoc="0" locked="0" layoutInCell="1" allowOverlap="1" wp14:anchorId="17698D1A" wp14:editId="4756E567">
+              <wp:anchor distT="0" distB="0" distL="114300" distR="114300" simplePos="0" relativeHeight="251673600" behindDoc="0" locked="0" layoutInCell="1" allowOverlap="1" wp14:anchorId="22468552" wp14:editId="0675510A">
                 <wp:simplePos x="0" y="0"/>
                 <wp:positionH relativeFrom="column">
                   <wp:posOffset>590550</wp:posOffset>
@@ -1792,7 +1727,7 @@
           </mc:Choice>
           <mc:Fallback>
             <w:pict>
-              <v:shape id="Straight Arrow Connector 11" o:spid="_x0000_s1026" type="#_x0000_t32" style="position:absolute;margin-left:46.5pt;margin-top:45.6pt;width:155.95pt;height:1.5pt;flip:x;z-index:251673600;visibility:visible;mso-wrap-style:square;mso-width-percent:0;mso-height-percent:0;mso-wrap-distance-left:9pt;mso-wrap-distance-top:0;mso-wrap-distance-right:9pt;mso-wrap-distance-bottom:0;mso-position-horizontal:absolute;mso-position-horizontal-relative:text;mso-position-vertical:absolute;mso-position-vertical-relative:text;mso-width-percent:0;mso-height-percent:0;mso-width-relative:margin;mso-height-relative:margin" o:gfxdata="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" strokecolor="#4579b8 [3044]">
+              <v:shape w14:anchorId="561AA97A" id="Straight Arrow Connector 11" o:spid="_x0000_s1026" type="#_x0000_t32" style="position:absolute;margin-left:46.5pt;margin-top:45.6pt;width:155.95pt;height:1.5pt;flip:x;z-index:251673600;visibility:visible;mso-wrap-style:square;mso-width-percent:0;mso-height-percent:0;mso-wrap-distance-left:9pt;mso-wrap-distance-top:0;mso-wrap-distance-right:9pt;mso-wrap-distance-bottom:0;mso-position-horizontal:absolute;mso-position-horizontal-relative:text;mso-position-vertical:absolute;mso-position-vertical-relative:text;mso-width-percent:0;mso-height-percent:0;mso-width-relative:margin;mso-height-relative:margin" o:gfxdata="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" strokecolor="#4579b8 [3044]">
                 <v:stroke endarrow="open"/>
               </v:shape>
             </w:pict>
@@ -1808,7 +1743,7 @@
         <mc:AlternateContent>
           <mc:Choice Requires="wps">
             <w:drawing>
-              <wp:anchor distT="0" distB="0" distL="114300" distR="114300" simplePos="0" relativeHeight="251667456" behindDoc="0" locked="0" layoutInCell="1" allowOverlap="1" wp14:anchorId="0F0C75E2" wp14:editId="6C1312E0">
+              <wp:anchor distT="0" distB="0" distL="114300" distR="114300" simplePos="0" relativeHeight="251667456" behindDoc="0" locked="0" layoutInCell="1" allowOverlap="1" wp14:anchorId="5DB2B397" wp14:editId="2BA08238">
                 <wp:simplePos x="0" y="0"/>
                 <wp:positionH relativeFrom="column">
                   <wp:posOffset>3048000</wp:posOffset>
@@ -1873,7 +1808,7 @@
           </mc:Choice>
           <mc:Fallback>
             <w:pict>
-              <v:shape id="_x0000_s1032" type="#_x0000_t202" style="position:absolute;margin-left:240pt;margin-top:115.35pt;width:51pt;height:25.5pt;z-index:251667456;visibility:visible;mso-wrap-style:square;mso-width-percent:0;mso-height-percent:0;mso-wrap-distance-left:9pt;mso-wrap-distance-top:0;mso-wrap-distance-right:9pt;mso-wrap-distance-bottom:0;mso-position-horizontal:absolute;mso-position-horizontal-relative:text;mso-position-vertical:absolute;mso-position-vertical-relative:text;mso-width-percent:0;mso-height-percent:0;mso-width-relative:margin;mso-height-relative:margin;v-text-anchor:top" o:gfxdata="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" stroked="f">
+              <v:shape w14:anchorId="5DB2B397" id="_x0000_s1032" type="#_x0000_t202" style="position:absolute;margin-left:240pt;margin-top:115.35pt;width:51pt;height:25.5pt;z-index:251667456;visibility:visible;mso-wrap-style:square;mso-width-percent:0;mso-height-percent:0;mso-wrap-distance-left:9pt;mso-wrap-distance-top:0;mso-wrap-distance-right:9pt;mso-wrap-distance-bottom:0;mso-position-horizontal:absolute;mso-position-horizontal-relative:text;mso-position-vertical:absolute;mso-position-vertical-relative:text;mso-width-percent:0;mso-height-percent:0;mso-width-relative:margin;mso-height-relative:margin;v-text-anchor:top" o:gfxdata="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" stroked="f">
                 <v:textbox>
                   <w:txbxContent>
                     <w:p>
@@ -1897,7 +1832,7 @@
         <mc:AlternateContent>
           <mc:Choice Requires="wps">
             <w:drawing>
-              <wp:anchor distT="0" distB="0" distL="114300" distR="114300" simplePos="0" relativeHeight="251666432" behindDoc="0" locked="0" layoutInCell="1" allowOverlap="1" wp14:anchorId="70D9DC7F" wp14:editId="70ECF0F7">
+              <wp:anchor distT="0" distB="0" distL="114300" distR="114300" simplePos="0" relativeHeight="251666432" behindDoc="0" locked="0" layoutInCell="1" allowOverlap="1" wp14:anchorId="47B07A6E" wp14:editId="5855B0DD">
                 <wp:simplePos x="0" y="0"/>
                 <wp:positionH relativeFrom="column">
                   <wp:posOffset>1828800</wp:posOffset>
@@ -1949,7 +1884,7 @@
           </mc:Choice>
           <mc:Fallback>
             <w:pict>
-              <v:shape id="Straight Arrow Connector 2" o:spid="_x0000_s1026" type="#_x0000_t32" style="position:absolute;margin-left:2in;margin-top:122.1pt;width:80.25pt;height:.75pt;flip:x;z-index:251666432;visibility:visible;mso-wrap-style:square;mso-wrap-distance-left:9pt;mso-wrap-distance-top:0;mso-wrap-distance-right:9pt;mso-wrap-distance-bottom:0;mso-position-horizontal:absolute;mso-position-horizontal-relative:text;mso-position-vertical:absolute;mso-position-vertical-relative:text" o:gfxdata="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" strokecolor="#4579b8 [3044]">
+              <v:shape w14:anchorId="4FAC3517" id="Straight Arrow Connector 2" o:spid="_x0000_s1026" type="#_x0000_t32" style="position:absolute;margin-left:2in;margin-top:122.1pt;width:80.25pt;height:.75pt;flip:x;z-index:251666432;visibility:visible;mso-wrap-style:square;mso-wrap-distance-left:9pt;mso-wrap-distance-top:0;mso-wrap-distance-right:9pt;mso-wrap-distance-bottom:0;mso-position-horizontal:absolute;mso-position-horizontal-relative:text;mso-position-vertical:absolute;mso-position-vertical-relative:text" o:gfxdata="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" strokecolor="#4579b8 [3044]">
                 <v:stroke endarrow="open"/>
               </v:shape>
             </w:pict>
@@ -2003,7 +1938,7 @@
           <w:lang w:val="en-GB" w:eastAsia="en-GB"/>
         </w:rPr>
         <w:drawing>
-          <wp:inline distT="0" distB="0" distL="0" distR="0">
+          <wp:inline distT="0" distB="0" distL="0" distR="0" wp14:anchorId="6A6F057E" wp14:editId="4032B29A">
             <wp:extent cx="2047875" cy="1597733"/>
             <wp:effectExtent l="0" t="0" r="0" b="2540"/>
             <wp:docPr id="1" name="Picture 1"/>
@@ -2018,7 +1953,7 @@
                     <pic:cNvPicPr/>
                   </pic:nvPicPr>
                   <pic:blipFill>
-                    <a:blip r:embed="rId8" cstate="print">
+                    <a:blip r:embed="rId7" cstate="print">
                       <a:extLst>
                         <a:ext uri="{28A0092B-C50C-407E-A947-70E740481C1C}">
                           <a14:useLocalDpi xmlns:a14="http://schemas.microsoft.com/office/drawing/2010/main" val="0"/>
@@ -2062,6 +1997,7 @@
         <w:rPr>
           <w:rFonts w:ascii="Times New Roman" w:hAnsi="Times New Roman"/>
         </w:rPr>
+        <w:lastRenderedPageBreak/>
         <w:t xml:space="preserve">(b) </w:t>
       </w:r>
       <w:r>
@@ -2236,8 +2172,8 @@
 </file>
 
 <file path=word/numbering.xml><?xml version="1.0" encoding="utf-8"?>
-<w:numbering xmlns:wpc="http://schemas.microsoft.com/office/word/2010/wordprocessingCanvas" xmlns:mc="http://schemas.openxmlformats.org/markup-compatibility/2006" xmlns:o="urn:schemas-microsoft-com:office:office" xmlns:r="http://schemas.openxmlformats.org/officeDocument/2006/relationships" xmlns:m="http://schemas.openxmlformats.org/officeDocument/2006/math" xmlns:v="urn:schemas-microsoft-com:vml" xmlns:wp14="http://schemas.microsoft.com/office/word/2010/wordprocessingDrawing" xmlns:wp="http://schemas.openxmlformats.org/drawingml/2006/wordprocessingDrawing" xmlns:w10="urn:schemas-microsoft-com:office:word" xmlns:w="http://schemas.openxmlformats.org/wordprocessingml/2006/main" xmlns:w14="http://schemas.microsoft.com/office/word/2010/wordml" xmlns:wpg="http://schemas.microsoft.com/office/word/2010/wordprocessingGroup" xmlns:wpi="http://schemas.microsoft.com/office/word/2010/wordprocessingInk" xmlns:wne="http://schemas.microsoft.com/office/word/2006/wordml" xmlns:wps="http://schemas.microsoft.com/office/word/2010/wordprocessingShape" mc:Ignorable="w14 wp14">
-  <w:abstractNum w:abstractNumId="0">
+<w:numbering xmlns:wpc="http://schemas.microsoft.com/office/word/2010/wordprocessingCanvas" xmlns:cx="http://schemas.microsoft.com/office/drawing/2014/chartex" xmlns:cx1="http://schemas.microsoft.com/office/drawing/2015/9/8/chartex" xmlns:cx2="http://schemas.microsoft.com/office/drawing/2015/10/21/chartex" xmlns:cx3="http://schemas.microsoft.com/office/drawing/2016/5/9/chartex" xmlns:cx4="http://schemas.microsoft.com/office/drawing/2016/5/10/chartex" xmlns:cx5="http://schemas.microsoft.com/office/drawing/2016/5/11/chartex" xmlns:cx6="http://schemas.microsoft.com/office/drawing/2016/5/12/chartex" xmlns:cx7="http://schemas.microsoft.com/office/drawing/2016/5/13/chartex" xmlns:cx8="http://schemas.microsoft.com/office/drawing/2016/5/14/chartex" xmlns:mc="http://schemas.openxmlformats.org/markup-compatibility/2006" xmlns:aink="http://schemas.microsoft.com/office/drawing/2016/ink" xmlns:am3d="http://schemas.microsoft.com/office/drawing/2017/model3d" xmlns:o="urn:schemas-microsoft-com:office:office" xmlns:oel="http://schemas.microsoft.com/office/2019/extlst" xmlns:r="http://schemas.openxmlformats.org/officeDocument/2006/relationships" xmlns:m="http://schemas.openxmlformats.org/officeDocument/2006/math" xmlns:v="urn:schemas-microsoft-com:vml" xmlns:wp14="http://schemas.microsoft.com/office/word/2010/wordprocessingDrawing" xmlns:wp="http://schemas.openxmlformats.org/drawingml/2006/wordprocessingDrawing" xmlns:w10="urn:schemas-microsoft-com:office:word" xmlns:w="http://schemas.openxmlformats.org/wordprocessingml/2006/main" xmlns:w14="http://schemas.microsoft.com/office/word/2010/wordml" xmlns:w15="http://schemas.microsoft.com/office/word/2012/wordml" xmlns:w16cex="http://schemas.microsoft.com/office/word/2018/wordml/cex" xmlns:w16cid="http://schemas.microsoft.com/office/word/2016/wordml/cid" xmlns:w16="http://schemas.microsoft.com/office/word/2018/wordml" xmlns:w16sdtdh="http://schemas.microsoft.com/office/word/2020/wordml/sdtdatahash" xmlns:w16se="http://schemas.microsoft.com/office/word/2015/wordml/symex" xmlns:wpg="http://schemas.microsoft.com/office/word/2010/wordprocessingGroup" xmlns:wpi="http://schemas.microsoft.com/office/word/2010/wordprocessingInk" xmlns:wne="http://schemas.microsoft.com/office/word/2006/wordml" xmlns:wps="http://schemas.microsoft.com/office/word/2010/wordprocessingShape" mc:Ignorable="w14 w15 w16se w16cid w16 w16cex w16sdtdh wp14">
+  <w:abstractNum w:abstractNumId="0" w15:restartNumberingAfterBreak="0">
     <w:nsid w:val="0B5F7AF9"/>
     <w:multiLevelType w:val="multilevel"/>
     <w:tmpl w:val="28E67E3C"/>
@@ -2353,7 +2289,7 @@
       </w:pPr>
     </w:lvl>
   </w:abstractNum>
-  <w:abstractNum w:abstractNumId="1">
+  <w:abstractNum w:abstractNumId="1" w15:restartNumberingAfterBreak="0">
     <w:nsid w:val="4EE852AB"/>
     <w:multiLevelType w:val="hybridMultilevel"/>
     <w:tmpl w:val="3C20123E"/>
@@ -2439,7 +2375,7 @@
       </w:pPr>
     </w:lvl>
   </w:abstractNum>
-  <w:abstractNum w:abstractNumId="2">
+  <w:abstractNum w:abstractNumId="2" w15:restartNumberingAfterBreak="0">
     <w:nsid w:val="68816859"/>
     <w:multiLevelType w:val="hybridMultilevel"/>
     <w:tmpl w:val="2ABE34C6"/>
@@ -2528,7 +2464,7 @@
       </w:pPr>
     </w:lvl>
   </w:abstractNum>
-  <w:abstractNum w:abstractNumId="3">
+  <w:abstractNum w:abstractNumId="3" w15:restartNumberingAfterBreak="0">
     <w:nsid w:val="6CB34D29"/>
     <w:multiLevelType w:val="hybridMultilevel"/>
     <w:tmpl w:val="8ED290D0"/>
@@ -2617,7 +2553,7 @@
       </w:pPr>
     </w:lvl>
   </w:abstractNum>
-  <w:abstractNum w:abstractNumId="4">
+  <w:abstractNum w:abstractNumId="4" w15:restartNumberingAfterBreak="0">
     <w:nsid w:val="725B6F30"/>
     <w:multiLevelType w:val="hybridMultilevel"/>
     <w:tmpl w:val="62F8324A"/>
@@ -2706,62 +2642,62 @@
       </w:pPr>
     </w:lvl>
   </w:abstractNum>
-  <w:num w:numId="1">
+  <w:num w:numId="1" w16cid:durableId="667100276">
     <w:abstractNumId w:val="1"/>
   </w:num>
-  <w:num w:numId="2">
+  <w:num w:numId="2" w16cid:durableId="1682077266">
     <w:abstractNumId w:val="1"/>
   </w:num>
-  <w:num w:numId="3">
+  <w:num w:numId="3" w16cid:durableId="1247156909">
     <w:abstractNumId w:val="1"/>
   </w:num>
-  <w:num w:numId="4">
+  <w:num w:numId="4" w16cid:durableId="1349409609">
     <w:abstractNumId w:val="1"/>
   </w:num>
-  <w:num w:numId="5">
+  <w:num w:numId="5" w16cid:durableId="284164616">
     <w:abstractNumId w:val="0"/>
   </w:num>
-  <w:num w:numId="6">
+  <w:num w:numId="6" w16cid:durableId="150564726">
     <w:abstractNumId w:val="0"/>
   </w:num>
-  <w:num w:numId="7">
+  <w:num w:numId="7" w16cid:durableId="1703553045">
     <w:abstractNumId w:val="0"/>
   </w:num>
-  <w:num w:numId="8">
+  <w:num w:numId="8" w16cid:durableId="1003512477">
     <w:abstractNumId w:val="0"/>
   </w:num>
-  <w:num w:numId="9">
+  <w:num w:numId="9" w16cid:durableId="150878618">
     <w:abstractNumId w:val="0"/>
   </w:num>
-  <w:num w:numId="10">
+  <w:num w:numId="10" w16cid:durableId="500508459">
     <w:abstractNumId w:val="0"/>
   </w:num>
-  <w:num w:numId="11">
+  <w:num w:numId="11" w16cid:durableId="1757366054">
     <w:abstractNumId w:val="0"/>
   </w:num>
-  <w:num w:numId="12">
+  <w:num w:numId="12" w16cid:durableId="1841310979">
     <w:abstractNumId w:val="0"/>
   </w:num>
-  <w:num w:numId="13">
+  <w:num w:numId="13" w16cid:durableId="461459321">
     <w:abstractNumId w:val="0"/>
   </w:num>
-  <w:num w:numId="14">
+  <w:num w:numId="14" w16cid:durableId="643318856">
     <w:abstractNumId w:val="0"/>
   </w:num>
-  <w:num w:numId="15">
+  <w:num w:numId="15" w16cid:durableId="1100375218">
     <w:abstractNumId w:val="2"/>
   </w:num>
-  <w:num w:numId="16">
+  <w:num w:numId="16" w16cid:durableId="951134689">
     <w:abstractNumId w:val="4"/>
   </w:num>
-  <w:num w:numId="17">
+  <w:num w:numId="17" w16cid:durableId="215051856">
     <w:abstractNumId w:val="3"/>
   </w:num>
 </w:numbering>
 </file>
 
 <file path=word/styles.xml><?xml version="1.0" encoding="utf-8"?>
-<w:styles xmlns:mc="http://schemas.openxmlformats.org/markup-compatibility/2006" xmlns:r="http://schemas.openxmlformats.org/officeDocument/2006/relationships" xmlns:w="http://schemas.openxmlformats.org/wordprocessingml/2006/main" xmlns:w14="http://schemas.microsoft.com/office/word/2010/wordml" mc:Ignorable="w14">
+<w:styles xmlns:mc="http://schemas.openxmlformats.org/markup-compatibility/2006" xmlns:r="http://schemas.openxmlformats.org/officeDocument/2006/relationships" xmlns:w="http://schemas.openxmlformats.org/wordprocessingml/2006/main" xmlns:w14="http://schemas.microsoft.com/office/word/2010/wordml" xmlns:w15="http://schemas.microsoft.com/office/word/2012/wordml" xmlns:w16cex="http://schemas.microsoft.com/office/word/2018/wordml/cex" xmlns:w16cid="http://schemas.microsoft.com/office/word/2016/wordml/cid" xmlns:w16="http://schemas.microsoft.com/office/word/2018/wordml" xmlns:w16sdtdh="http://schemas.microsoft.com/office/word/2020/wordml/sdtdatahash" xmlns:w16se="http://schemas.microsoft.com/office/word/2015/wordml/symex" mc:Ignorable="w14 w15 w16se w16cid w16 w16cex w16sdtdh">
   <w:docDefaults>
     <w:rPrDefault>
       <w:rPr>
@@ -2777,665 +2713,383 @@
       </w:pPr>
     </w:pPrDefault>
   </w:docDefaults>
-  <w:latentStyles w:defLockedState="0" w:defUIPriority="99" w:defSemiHidden="1" w:defUnhideWhenUsed="1" w:defQFormat="0" w:count="267">
-    <w:lsdException w:name="Normal" w:semiHidden="0" w:uiPriority="0" w:unhideWhenUsed="0" w:qFormat="1"/>
-    <w:lsdException w:name="heading 1" w:semiHidden="0" w:uiPriority="1" w:unhideWhenUsed="0" w:qFormat="1"/>
-    <w:lsdException w:name="heading 2" w:uiPriority="1" w:qFormat="1"/>
-    <w:lsdException w:name="heading 3" w:uiPriority="1" w:qFormat="1"/>
-    <w:lsdException w:name="heading 4" w:uiPriority="9"/>
-    <w:lsdException w:name="heading 5" w:uiPriority="9" w:qFormat="1"/>
-    <w:lsdException w:name="heading 6" w:uiPriority="9" w:qFormat="1"/>
-    <w:lsdException w:name="heading 7" w:uiPriority="9" w:qFormat="1"/>
-    <w:lsdException w:name="heading 8" w:uiPriority="9" w:qFormat="1"/>
-    <w:lsdException w:name="heading 9" w:uiPriority="9" w:qFormat="1"/>
-    <w:lsdException w:name="toc 1" w:uiPriority="39"/>
-    <w:lsdException w:name="toc 2" w:uiPriority="39"/>
-    <w:lsdException w:name="toc 3" w:uiPriority="39"/>
-    <w:lsdException w:name="toc 4" w:uiPriority="39"/>
-    <w:lsdException w:name="toc 5" w:uiPriority="39"/>
-    <w:lsdException w:name="toc 6" w:uiPriority="39"/>
-    <w:lsdException w:name="toc 7" w:uiPriority="39"/>
-    <w:lsdException w:name="toc 8" w:uiPriority="39"/>
-    <w:lsdException w:name="toc 9" w:uiPriority="39"/>
-    <w:lsdException w:name="caption" w:uiPriority="35" w:qFormat="1"/>
-    <w:lsdException w:name="Title" w:semiHidden="0" w:uiPriority="2" w:unhideWhenUsed="0" w:qFormat="1"/>
-    <w:lsdException w:name="Default Paragraph Font" w:uiPriority="1"/>
-    <w:lsdException w:name="Subtitle" w:semiHidden="0" w:uiPriority="3" w:unhideWhenUsed="0" w:qFormat="1"/>
-    <w:lsdException w:name="Strong" w:semiHidden="0" w:uiPriority="22" w:unhideWhenUsed="0"/>
-    <w:lsdException w:name="Emphasis" w:semiHidden="0" w:uiPriority="20" w:unhideWhenUsed="0"/>
-    <w:lsdException w:name="Table Grid" w:semiHidden="0" w:uiPriority="59" w:unhideWhenUsed="0"/>
-    <w:lsdException w:name="Placeholder Text" w:unhideWhenUsed="0"/>
-    <w:lsdException w:name="No Spacing" w:semiHidden="0" w:uiPriority="1" w:unhideWhenUsed="0" w:qFormat="1"/>
-    <w:lsdException w:name="Light Shading" w:semiHidden="0" w:uiPriority="60" w:unhideWhenUsed="0"/>
-    <w:lsdException w:name="Light List" w:semiHidden="0" w:uiPriority="61" w:unhideWhenUsed="0"/>
-    <w:lsdException w:name="Light Grid" w:semiHidden="0" w:uiPriority="62" w:unhideWhenUsed="0"/>
-    <w:lsdException w:name="Medium Shading 1" w:semiHidden="0" w:uiPriority="63" w:unhideWhenUsed="0"/>
-    <w:lsdException w:name="Medium Shading 2" w:semiHidden="0" w:uiPriority="64" w:unhideWhenUsed="0"/>
-    <w:lsdException w:name="Medium List 1" w:semiHidden="0" w:uiPriority="65" w:unhideWhenUsed="0"/>
-    <w:lsdException w:name="Medium List 2" w:semiHidden="0" w:uiPriority="66" w:unhideWhenUsed="0"/>
-    <w:lsdException w:name="Medium Grid 1" w:semiHidden="0" w:uiPriority="67" w:unhideWhenUsed="0"/>
-    <w:lsdException w:name="Medium Grid 2" w:semiHidden="0" w:uiPriority="68" w:unhideWhenUsed="0"/>
-    <w:lsdException w:name="Medium Grid 3" w:semiHidden="0" w:uiPriority="69" w:unhideWhenUsed="0"/>
-    <w:lsdException w:name="Dark List" w:semiHidden="0" w:uiPriority="70" w:unhideWhenUsed="0"/>
-    <w:lsdException w:name="Colorful Shading" w:semiHidden="0" w:uiPriority="71" w:unhideWhenUsed="0"/>
-    <w:lsdException w:name="Colorful List" w:semiHidden="0" w:uiPriority="72" w:unhideWhenUsed="0"/>
-    <w:lsdException w:name="Colorful Grid" w:semiHidden="0" w:uiPriority="73" w:unhideWhenUsed="0"/>
-    <w:lsdException w:name="Light Shading Accent 1" w:semiHidden="0" w:uiPriority="60" w:unhideWhenUsed="0"/>
-    <w:lsdException w:name="Light List Accent 1" w:semiHidden="0" w:uiPriority="61" w:unhideWhenUsed="0"/>
-    <w:lsdException w:name="Light Grid Accent 1" w:semiHidden="0" w:uiPriority="62" w:unhideWhenUsed="0"/>
-    <w:lsdException w:name="Medium Shading 1 Accent 1" w:semiHidden="0" w:uiPriority="63" w:unhideWhenUsed="0"/>
-    <w:lsdException w:name="Medium Shading 2 Accent 1" w:semiHidden="0" w:uiPriority="64" w:unhideWhenUsed="0"/>
-    <w:lsdException w:name="Medium List 1 Accent 1" w:semiHidden="0" w:uiPriority="65" w:unhideWhenUsed="0"/>
-    <w:lsdException w:name="Revision" w:unhideWhenUsed="0"/>
-    <w:lsdException w:name="List Paragraph" w:semiHidden="0" w:uiPriority="5" w:unhideWhenUsed="0" w:qFormat="1"/>
-    <w:lsdException w:name="Quote" w:semiHidden="0" w:uiPriority="29" w:unhideWhenUsed="0"/>
-    <w:lsdException w:name="Intense Quote" w:semiHidden="0" w:uiPriority="30" w:unhideWhenUsed="0"/>
-    <w:lsdException w:name="Medium List 2 Accent 1" w:semiHidden="0" w:uiPriority="66" w:unhideWhenUsed="0"/>
-    <w:lsdException w:name="Medium Grid 1 Accent 1" w:semiHidden="0" w:uiPriority="67" w:unhideWhenUsed="0"/>
-    <w:lsdException w:name="Medium Grid 2 Accent 1" w:semiHidden="0" w:uiPriority="68" w:unhideWhenUsed="0"/>
-    <w:lsdException w:name="Medium Grid 3 Accent 1" w:semiHidden="0" w:uiPriority="69" w:unhideWhenUsed="0"/>
-    <w:lsdException w:name="Dark List Accent 1" w:semiHidden="0" w:uiPriority="70" w:unhideWhenUsed="0"/>
-    <w:lsdException w:name="Colorful Shading Accent 1" w:semiHidden="0" w:uiPriority="71" w:unhideWhenUsed="0"/>
-    <w:lsdException w:name="Colorful List Accent 1" w:semiHidden="0" w:uiPriority="72" w:unhideWhenUsed="0"/>
-    <w:lsdException w:name="Colorful Grid Accent 1" w:semiHidden="0" w:uiPriority="73" w:unhideWhenUsed="0"/>
-    <w:lsdException w:name="Light Shading Accent 2" w:semiHidden="0" w:uiPriority="60" w:unhideWhenUsed="0"/>
-    <w:lsdException w:name="Light List Accent 2" w:semiHidden="0" w:uiPriority="61" w:unhideWhenUsed="0"/>
-    <w:lsdException w:name="Light Grid Accent 2" w:semiHidden="0" w:uiPriority="62" w:unhideWhenUsed="0"/>
-    <w:lsdException w:name="Medium Shading 1 Accent 2" w:semiHidden="0" w:uiPriority="63" w:unhideWhenUsed="0"/>
-    <w:lsdException w:name="Medium Shading 2 Accent 2" w:semiHidden="0" w:uiPriority="64" w:unhideWhenUsed="0"/>
-    <w:lsdException w:name="Medium List 1 Accent 2" w:semiHidden="0" w:uiPriority="65" w:unhideWhenUsed="0"/>
-    <w:lsdException w:name="Medium List 2 Accent 2" w:semiHidden="0" w:uiPriority="66" w:unhideWhenUsed="0"/>
-    <w:lsdException w:name="Medium Grid 1 Accent 2" w:semiHidden="0" w:uiPriority="67" w:unhideWhenUsed="0"/>
-    <w:lsdException w:name="Medium Grid 2 Accent 2" w:semiHidden="0" w:uiPriority="68" w:unhideWhenUsed="0"/>
-    <w:lsdException w:name="Medium Grid 3 Accent 2" w:semiHidden="0" w:uiPriority="69" w:unhideWhenUsed="0"/>
-    <w:lsdException w:name="Dark List Accent 2" w:semiHidden="0" w:uiPriority="70" w:unhideWhenUsed="0"/>
-    <w:lsdException w:name="Colorful Shading Accent 2" w:semiHidden="0" w:uiPriority="71" w:unhideWhenUsed="0"/>
-    <w:lsdException w:name="Colorful List Accent 2" w:semiHidden="0" w:uiPriority="72" w:unhideWhenUsed="0"/>
-    <w:lsdException w:name="Colorful Grid Accent 2" w:semiHidden="0" w:uiPriority="73" w:unhideWhenUsed="0"/>
-    <w:lsdException w:name="Light Shading Accent 3" w:semiHidden="0" w:uiPriority="60" w:unhideWhenUsed="0"/>
-    <w:lsdException w:name="Light List Accent 3" w:semiHidden="0" w:uiPriority="61" w:unhideWhenUsed="0"/>
-    <w:lsdException w:name="Light Grid Accent 3" w:semiHidden="0" w:uiPriority="62" w:unhideWhenUsed="0"/>
-    <w:lsdException w:name="Medium Shading 1 Accent 3" w:semiHidden="0" w:uiPriority="63" w:unhideWhenUsed="0"/>
-    <w:lsdException w:name="Medium Shading 2 Accent 3" w:semiHidden="0" w:uiPriority="64" w:unhideWhenUsed="0"/>
-    <w:lsdException w:name="Medium List 1 Accent 3" w:semiHidden="0" w:uiPriority="65" w:unhideWhenUsed="0"/>
-    <w:lsdException w:name="Medium List 2 Accent 3" w:semiHidden="0" w:uiPriority="66" w:unhideWhenUsed="0"/>
-    <w:lsdException w:name="Medium Grid 1 Accent 3" w:semiHidden="0" w:uiPriority="67" w:unhideWhenUsed="0"/>
-    <w:lsdException w:name="Medium Grid 2 Accent 3" w:semiHidden="0" w:uiPriority="68" w:unhideWhenUsed="0"/>
-    <w:lsdException w:name="Medium Grid 3 Accent 3" w:semiHidden="0" w:uiPriority="69" w:unhideWhenUsed="0"/>
-    <w:lsdException w:name="Dark List Accent 3" w:semiHidden="0" w:uiPriority="70" w:unhideWhenUsed="0"/>
-    <w:lsdException w:name="Colorful Shading Accent 3" w:semiHidden="0" w:uiPriority="71" w:unhideWhenUsed="0"/>
-    <w:lsdException w:name="Colorful List Accent 3" w:semiHidden="0" w:uiPriority="72" w:unhideWhenUsed="0"/>
-    <w:lsdException w:name="Colorful Grid Accent 3" w:semiHidden="0" w:uiPriority="73" w:unhideWhenUsed="0"/>
-    <w:lsdException w:name="Light Shading Accent 4" w:semiHidden="0" w:uiPriority="60" w:unhideWhenUsed="0"/>
-    <w:lsdException w:name="Light List Accent 4" w:semiHidden="0" w:uiPriority="61" w:unhideWhenUsed="0"/>
-    <w:lsdException w:name="Light Grid Accent 4" w:semiHidden="0" w:uiPriority="62" w:unhideWhenUsed="0"/>
-    <w:lsdException w:name="Medium Shading 1 Accent 4" w:semiHidden="0" w:uiPriority="63" w:unhideWhenUsed="0"/>
-    <w:lsdException w:name="Medium Shading 2 Accent 4" w:semiHidden="0" w:uiPriority="64" w:unhideWhenUsed="0"/>
-    <w:lsdException w:name="Medium List 1 Accent 4" w:semiHidden="0" w:uiPriority="65" w:unhideWhenUsed="0"/>
-    <w:lsdException w:name="Medium List 2 Accent 4" w:semiHidden="0" w:uiPriority="66" w:unhideWhenUsed="0"/>
-    <w:lsdException w:name="Medium Grid 1 Accent 4" w:semiHidden="0" w:uiPriority="67" w:unhideWhenUsed="0"/>
-    <w:lsdException w:name="Medium Grid 2 Accent 4" w:semiHidden="0" w:uiPriority="68" w:unhideWhenUsed="0"/>
-    <w:lsdException w:name="Medium Grid 3 Accent 4" w:semiHidden="0" w:uiPriority="69" w:unhideWhenUsed="0"/>
-    <w:lsdException w:name="Dark List Accent 4" w:semiHidden="0" w:uiPriority="70" w:unhideWhenUsed="0"/>
-    <w:lsdException w:name="Colorful Shading Accent 4" w:semiHidden="0" w:uiPriority="71" w:unhideWhenUsed="0"/>
-    <w:lsdException w:name="Colorful List Accent 4" w:semiHidden="0" w:uiPriority="72" w:unhideWhenUsed="0"/>
-    <w:lsdException w:name="Colorful Grid Accent 4" w:semiHidden="0" w:uiPriority="73" w:unhideWhenUsed="0"/>
-    <w:lsdException w:name="Light Shading Accent 5" w:semiHidden="0" w:uiPriority="60" w:unhideWhenUsed="0"/>
-    <w:lsdException w:name="Light List Accent 5" w:semiHidden="0" w:uiPriority="61" w:unhideWhenUsed="0"/>
-    <w:lsdException w:name="Light Grid Accent 5" w:semiHidden="0" w:uiPriority="62" w:unhideWhenUsed="0"/>
-    <w:lsdException w:name="Medium Shading 1 Accent 5" w:semiHidden="0" w:uiPriority="63" w:unhideWhenUsed="0"/>
-    <w:lsdException w:name="Medium Shading 2 Accent 5" w:semiHidden="0" w:uiPriority="64" w:unhideWhenUsed="0"/>
-    <w:lsdException w:name="Medium List 1 Accent 5" w:semiHidden="0" w:uiPriority="65" w:unhideWhenUsed="0"/>
-    <w:lsdException w:name="Medium List 2 Accent 5" w:semiHidden="0" w:uiPriority="66" w:unhideWhenUsed="0"/>
-    <w:lsdException w:name="Medium Grid 1 Accent 5" w:semiHidden="0" w:uiPriority="67" w:unhideWhenUsed="0"/>
-    <w:lsdException w:name="Medium Grid 2 Accent 5" w:semiHidden="0" w:uiPriority="68" w:unhideWhenUsed="0"/>
-    <w:lsdException w:name="Medium Grid 3 Accent 5" w:semiHidden="0" w:uiPriority="69" w:unhideWhenUsed="0"/>
-    <w:lsdException w:name="Dark List Accent 5" w:semiHidden="0" w:uiPriority="70" w:unhideWhenUsed="0"/>
-    <w:lsdException w:name="Colorful Shading Accent 5" w:semiHidden="0" w:uiPriority="71" w:unhideWhenUsed="0"/>
-    <w:lsdException w:name="Colorful List Accent 5" w:semiHidden="0" w:uiPriority="72" w:unhideWhenUsed="0"/>
-    <w:lsdException w:name="Colorful Grid Accent 5" w:semiHidden="0" w:uiPriority="73" w:unhideWhenUsed="0"/>
-    <w:lsdException w:name="Light Shading Accent 6" w:semiHidden="0" w:uiPriority="60" w:unhideWhenUsed="0"/>
-    <w:lsdException w:name="Light List Accent 6" w:semiHidden="0" w:uiPriority="61" w:unhideWhenUsed="0"/>
-    <w:lsdException w:name="Light Grid Accent 6" w:semiHidden="0" w:uiPriority="62" w:unhideWhenUsed="0"/>
-    <w:lsdException w:name="Medium Shading 1 Accent 6" w:semiHidden="0" w:uiPriority="63" w:unhideWhenUsed="0"/>
-    <w:lsdException w:name="Medium Shading 2 Accent 6" w:semiHidden="0" w:uiPriority="64" w:unhideWhenUsed="0"/>
-    <w:lsdException w:name="Medium List 1 Accent 6" w:semiHidden="0" w:uiPriority="65" w:unhideWhenUsed="0"/>
-    <w:lsdException w:name="Medium List 2 Accent 6" w:semiHidden="0" w:uiPriority="66" w:unhideWhenUsed="0"/>
-    <w:lsdException w:name="Medium Grid 1 Accent 6" w:semiHidden="0" w:uiPriority="67" w:unhideWhenUsed="0"/>
-    <w:lsdException w:name="Medium Grid 2 Accent 6" w:semiHidden="0" w:uiPriority="68" w:unhideWhenUsed="0"/>
-    <w:lsdException w:name="Medium Grid 3 Accent 6" w:semiHidden="0" w:uiPriority="69" w:unhideWhenUsed="0"/>
-    <w:lsdException w:name="Dark List Accent 6" w:semiHidden="0" w:uiPriority="70" w:unhideWhenUsed="0"/>
-    <w:lsdException w:name="Colorful Shading Accent 6" w:semiHidden="0" w:uiPriority="71" w:unhideWhenUsed="0"/>
-    <w:lsdException w:name="Colorful List Accent 6" w:semiHidden="0" w:uiPriority="72" w:unhideWhenUsed="0"/>
-    <w:lsdException w:name="Colorful Grid Accent 6" w:semiHidden="0" w:uiPriority="73" w:unhideWhenUsed="0"/>
-    <w:lsdException w:name="Subtle Emphasis" w:semiHidden="0" w:uiPriority="19" w:unhideWhenUsed="0"/>
-    <w:lsdException w:name="Intense Emphasis" w:semiHidden="0" w:uiPriority="21" w:unhideWhenUsed="0"/>
-    <w:lsdException w:name="Subtle Reference" w:semiHidden="0" w:uiPriority="31" w:unhideWhenUsed="0"/>
-    <w:lsdException w:name="Intense Reference" w:semiHidden="0" w:uiPriority="32" w:unhideWhenUsed="0"/>
-    <w:lsdException w:name="Book Title" w:semiHidden="0" w:uiPriority="33" w:unhideWhenUsed="0"/>
-    <w:lsdException w:name="Bibliography" w:uiPriority="37"/>
-    <w:lsdException w:name="TOC Heading" w:uiPriority="39" w:qFormat="1"/>
-  </w:latentStyles>
-  <w:style w:type="paragraph" w:default="1" w:styleId="Normal">
-    <w:name w:val="Normal"/>
-    <w:qFormat/>
-    <w:rsid w:val="00B47012"/>
-    <w:pPr>
-      <w:spacing w:after="0" w:line="240" w:lineRule="auto"/>
-    </w:pPr>
-    <w:rPr>
-      <w:lang w:val="en-US"/>
-    </w:rPr>
-  </w:style>
-  <w:style w:type="paragraph" w:styleId="Heading1">
-    <w:name w:val="heading 1"/>
-    <w:basedOn w:val="Normal"/>
-    <w:next w:val="Normal"/>
-    <w:link w:val="Heading1Char"/>
-    <w:uiPriority w:val="1"/>
-    <w:qFormat/>
-    <w:rsid w:val="00B80DB4"/>
-    <w:pPr>
-      <w:keepNext/>
-      <w:numPr>
-        <w:numId w:val="14"/>
-      </w:numPr>
-      <w:tabs>
-        <w:tab w:val="left" w:pos="680"/>
-        <w:tab w:val="left" w:pos="7371"/>
-      </w:tabs>
-      <w:spacing w:after="120" w:line="240" w:lineRule="atLeast"/>
-      <w:outlineLvl w:val="0"/>
-    </w:pPr>
-    <w:rPr>
-      <w:rFonts w:asciiTheme="majorHAnsi" w:eastAsia="Times" w:hAnsiTheme="majorHAnsi" w:cs="Times New Roman"/>
-      <w:b/>
-      <w:kern w:val="28"/>
-      <w:sz w:val="26"/>
-      <w:szCs w:val="20"/>
-      <w:lang w:val="nl-NL" w:eastAsia="nl-NL"/>
-    </w:rPr>
-  </w:style>
-  <w:style w:type="paragraph" w:styleId="Heading2">
-    <w:name w:val="heading 2"/>
-    <w:basedOn w:val="Normal"/>
-    <w:next w:val="Normal"/>
-    <w:link w:val="Heading2Char"/>
-    <w:uiPriority w:val="1"/>
-    <w:qFormat/>
-    <w:rsid w:val="00B80DB4"/>
-    <w:pPr>
-      <w:keepNext/>
-      <w:numPr>
-        <w:ilvl w:val="1"/>
-        <w:numId w:val="14"/>
-      </w:numPr>
-      <w:tabs>
-        <w:tab w:val="left" w:pos="680"/>
-        <w:tab w:val="left" w:pos="7371"/>
-      </w:tabs>
-      <w:spacing w:after="120" w:line="240" w:lineRule="atLeast"/>
-      <w:outlineLvl w:val="1"/>
-    </w:pPr>
-    <w:rPr>
-      <w:rFonts w:asciiTheme="majorHAnsi" w:eastAsia="Times" w:hAnsiTheme="majorHAnsi" w:cs="Times New Roman"/>
-      <w:b/>
-      <w:szCs w:val="20"/>
-      <w:lang w:val="nl-NL" w:eastAsia="nl-NL"/>
-    </w:rPr>
-  </w:style>
-  <w:style w:type="paragraph" w:styleId="Heading3">
-    <w:name w:val="heading 3"/>
-    <w:basedOn w:val="Normal"/>
-    <w:next w:val="Normal"/>
-    <w:link w:val="Heading3Char"/>
-    <w:uiPriority w:val="1"/>
-    <w:qFormat/>
-    <w:rsid w:val="00B80DB4"/>
-    <w:pPr>
-      <w:keepNext/>
-      <w:numPr>
-        <w:ilvl w:val="2"/>
-        <w:numId w:val="11"/>
-      </w:numPr>
-      <w:tabs>
-        <w:tab w:val="left" w:pos="680"/>
-        <w:tab w:val="left" w:pos="7371"/>
-      </w:tabs>
-      <w:spacing w:after="120" w:line="240" w:lineRule="atLeast"/>
-      <w:outlineLvl w:val="2"/>
-    </w:pPr>
-    <w:rPr>
-      <w:rFonts w:asciiTheme="majorHAnsi" w:eastAsia="Times" w:hAnsiTheme="majorHAnsi" w:cs="Times New Roman"/>
-      <w:b/>
-      <w:sz w:val="16"/>
-      <w:szCs w:val="20"/>
-      <w:lang w:val="nl-NL" w:eastAsia="nl-NL"/>
-    </w:rPr>
-  </w:style>
-  <w:style w:type="character" w:default="1" w:styleId="DefaultParagraphFont">
-    <w:name w:val="Default Paragraph Font"/>
-    <w:uiPriority w:val="1"/>
-    <w:semiHidden/>
-    <w:unhideWhenUsed/>
-  </w:style>
-  <w:style w:type="table" w:default="1" w:styleId="TableNormal">
-    <w:name w:val="Normal Table"/>
-    <w:uiPriority w:val="99"/>
-    <w:semiHidden/>
-    <w:unhideWhenUsed/>
-    <w:tblPr>
-      <w:tblInd w:w="0" w:type="dxa"/>
-      <w:tblCellMar>
-        <w:top w:w="0" w:type="dxa"/>
-        <w:left w:w="108" w:type="dxa"/>
-        <w:bottom w:w="0" w:type="dxa"/>
-        <w:right w:w="108" w:type="dxa"/>
-      </w:tblCellMar>
-    </w:tblPr>
-  </w:style>
-  <w:style w:type="numbering" w:default="1" w:styleId="NoList">
-    <w:name w:val="No List"/>
-    <w:uiPriority w:val="99"/>
-    <w:semiHidden/>
-    <w:unhideWhenUsed/>
-  </w:style>
-  <w:style w:type="character" w:customStyle="1" w:styleId="Heading1Char">
-    <w:name w:val="Heading 1 Char"/>
-    <w:basedOn w:val="DefaultParagraphFont"/>
-    <w:link w:val="Heading1"/>
-    <w:uiPriority w:val="1"/>
-    <w:rsid w:val="00B80DB4"/>
-    <w:rPr>
-      <w:rFonts w:asciiTheme="majorHAnsi" w:eastAsia="Times" w:hAnsiTheme="majorHAnsi" w:cs="Times New Roman"/>
-      <w:b/>
-      <w:kern w:val="28"/>
-      <w:sz w:val="26"/>
-      <w:szCs w:val="20"/>
-      <w:lang w:eastAsia="nl-NL"/>
-    </w:rPr>
-  </w:style>
-  <w:style w:type="character" w:customStyle="1" w:styleId="Heading2Char">
-    <w:name w:val="Heading 2 Char"/>
-    <w:basedOn w:val="DefaultParagraphFont"/>
-    <w:link w:val="Heading2"/>
-    <w:uiPriority w:val="1"/>
-    <w:rsid w:val="00B80DB4"/>
-    <w:rPr>
-      <w:rFonts w:asciiTheme="majorHAnsi" w:eastAsia="Times" w:hAnsiTheme="majorHAnsi" w:cs="Times New Roman"/>
-      <w:b/>
-      <w:szCs w:val="20"/>
-      <w:lang w:eastAsia="nl-NL"/>
-    </w:rPr>
-  </w:style>
-  <w:style w:type="character" w:customStyle="1" w:styleId="Heading3Char">
-    <w:name w:val="Heading 3 Char"/>
-    <w:basedOn w:val="DefaultParagraphFont"/>
-    <w:link w:val="Heading3"/>
-    <w:uiPriority w:val="1"/>
-    <w:rsid w:val="00B80DB4"/>
-    <w:rPr>
-      <w:rFonts w:asciiTheme="majorHAnsi" w:eastAsia="Times" w:hAnsiTheme="majorHAnsi" w:cs="Times New Roman"/>
-      <w:b/>
-      <w:sz w:val="16"/>
-      <w:szCs w:val="20"/>
-      <w:lang w:eastAsia="nl-NL"/>
-    </w:rPr>
-  </w:style>
-  <w:style w:type="paragraph" w:customStyle="1" w:styleId="Alineakop">
-    <w:name w:val="Alineakop"/>
-    <w:basedOn w:val="Normal"/>
-    <w:next w:val="Normal"/>
-    <w:uiPriority w:val="4"/>
-    <w:qFormat/>
-    <w:rsid w:val="00B80DB4"/>
-    <w:pPr>
-      <w:tabs>
-        <w:tab w:val="left" w:pos="680"/>
-        <w:tab w:val="left" w:pos="7371"/>
-      </w:tabs>
-      <w:spacing w:line="260" w:lineRule="exact"/>
-    </w:pPr>
-    <w:rPr>
-      <w:rFonts w:asciiTheme="majorHAnsi" w:eastAsia="Times" w:hAnsiTheme="majorHAnsi" w:cs="Times New Roman"/>
-      <w:b/>
-      <w:i/>
-      <w:sz w:val="16"/>
-      <w:szCs w:val="20"/>
-    </w:rPr>
-  </w:style>
-  <w:style w:type="paragraph" w:styleId="ListParagraph">
-    <w:name w:val="List Paragraph"/>
-    <w:basedOn w:val="Normal"/>
-    <w:uiPriority w:val="5"/>
-    <w:qFormat/>
-    <w:rsid w:val="00B80DB4"/>
-    <w:pPr>
-      <w:tabs>
-        <w:tab w:val="left" w:pos="680"/>
-        <w:tab w:val="left" w:pos="7371"/>
-      </w:tabs>
-      <w:spacing w:line="260" w:lineRule="exact"/>
-      <w:ind w:left="720"/>
-      <w:contextualSpacing/>
-    </w:pPr>
-    <w:rPr>
-      <w:rFonts w:eastAsia="Times" w:cs="Times New Roman"/>
-      <w:szCs w:val="20"/>
-    </w:rPr>
-  </w:style>
-  <w:style w:type="paragraph" w:styleId="Subtitle">
-    <w:name w:val="Subtitle"/>
-    <w:basedOn w:val="Normal"/>
-    <w:next w:val="Normal"/>
-    <w:link w:val="SubtitleChar"/>
-    <w:uiPriority w:val="3"/>
-    <w:qFormat/>
-    <w:rsid w:val="00B80DB4"/>
-    <w:pPr>
-      <w:keepNext/>
-      <w:tabs>
-        <w:tab w:val="left" w:pos="680"/>
-        <w:tab w:val="left" w:pos="7371"/>
-      </w:tabs>
-      <w:spacing w:line="390" w:lineRule="exact"/>
-      <w:ind w:left="1928"/>
-      <w:outlineLvl w:val="1"/>
-    </w:pPr>
-    <w:rPr>
-      <w:rFonts w:asciiTheme="majorHAnsi" w:eastAsia="Times" w:hAnsiTheme="majorHAnsi" w:cs="Times New Roman"/>
-      <w:b/>
-      <w:szCs w:val="20"/>
-      <w:lang w:val="nl-NL"/>
-    </w:rPr>
-  </w:style>
-  <w:style w:type="character" w:customStyle="1" w:styleId="SubtitleChar">
-    <w:name w:val="Subtitle Char"/>
-    <w:basedOn w:val="DefaultParagraphFont"/>
-    <w:link w:val="Subtitle"/>
-    <w:uiPriority w:val="3"/>
-    <w:rsid w:val="00B80DB4"/>
-    <w:rPr>
-      <w:rFonts w:asciiTheme="majorHAnsi" w:eastAsia="Times" w:hAnsiTheme="majorHAnsi" w:cs="Times New Roman"/>
-      <w:b/>
-      <w:sz w:val="18"/>
-      <w:szCs w:val="20"/>
-    </w:rPr>
-  </w:style>
-  <w:style w:type="paragraph" w:styleId="Title">
-    <w:name w:val="Title"/>
-    <w:basedOn w:val="Normal"/>
-    <w:next w:val="Normal"/>
-    <w:link w:val="TitleChar"/>
-    <w:uiPriority w:val="2"/>
-    <w:qFormat/>
-    <w:rsid w:val="00B80DB4"/>
-    <w:pPr>
-      <w:keepNext/>
-      <w:tabs>
-        <w:tab w:val="left" w:pos="680"/>
-        <w:tab w:val="left" w:pos="7371"/>
-      </w:tabs>
-      <w:spacing w:line="390" w:lineRule="exact"/>
-      <w:ind w:left="1928"/>
-      <w:outlineLvl w:val="0"/>
-    </w:pPr>
-    <w:rPr>
-      <w:rFonts w:asciiTheme="majorHAnsi" w:eastAsia="Times" w:hAnsiTheme="majorHAnsi" w:cs="Times New Roman"/>
-      <w:b/>
-      <w:sz w:val="26"/>
-      <w:szCs w:val="20"/>
-      <w:lang w:val="nl-NL"/>
-    </w:rPr>
-  </w:style>
-  <w:style w:type="character" w:customStyle="1" w:styleId="TitleChar">
-    <w:name w:val="Title Char"/>
-    <w:basedOn w:val="DefaultParagraphFont"/>
-    <w:link w:val="Title"/>
-    <w:uiPriority w:val="2"/>
-    <w:rsid w:val="00B80DB4"/>
-    <w:rPr>
-      <w:rFonts w:asciiTheme="majorHAnsi" w:eastAsia="Times" w:hAnsiTheme="majorHAnsi" w:cs="Times New Roman"/>
-      <w:b/>
-      <w:sz w:val="26"/>
-      <w:szCs w:val="20"/>
-    </w:rPr>
-  </w:style>
-  <w:style w:type="paragraph" w:styleId="NormalWeb">
-    <w:name w:val="Normal (Web)"/>
-    <w:basedOn w:val="Normal"/>
-    <w:uiPriority w:val="99"/>
-    <w:unhideWhenUsed/>
-    <w:rsid w:val="00CA50D2"/>
-    <w:pPr>
-      <w:spacing w:before="100" w:beforeAutospacing="1" w:after="100" w:afterAutospacing="1"/>
-    </w:pPr>
-    <w:rPr>
-      <w:rFonts w:ascii="Times New Roman" w:eastAsiaTheme="minorEastAsia" w:hAnsi="Times New Roman" w:cs="Times New Roman"/>
-      <w:sz w:val="24"/>
-      <w:szCs w:val="24"/>
-      <w:lang w:val="nl-NL" w:eastAsia="nl-NL"/>
-    </w:rPr>
-  </w:style>
-  <w:style w:type="paragraph" w:customStyle="1" w:styleId="MTDisplayEquation">
-    <w:name w:val="MTDisplayEquation"/>
-    <w:basedOn w:val="Normal"/>
-    <w:next w:val="Normal"/>
-    <w:link w:val="MTDisplayEquationChar"/>
-    <w:rsid w:val="00CA50D2"/>
-    <w:pPr>
-      <w:tabs>
-        <w:tab w:val="center" w:pos="4520"/>
-        <w:tab w:val="right" w:pos="9020"/>
-      </w:tabs>
-    </w:pPr>
-  </w:style>
-  <w:style w:type="character" w:customStyle="1" w:styleId="MTDisplayEquationChar">
-    <w:name w:val="MTDisplayEquation Char"/>
-    <w:basedOn w:val="DefaultParagraphFont"/>
-    <w:link w:val="MTDisplayEquation"/>
-    <w:rsid w:val="00CA50D2"/>
-    <w:rPr>
-      <w:sz w:val="18"/>
-      <w:lang w:val="en-US"/>
-    </w:rPr>
-  </w:style>
-  <w:style w:type="paragraph" w:styleId="BalloonText">
-    <w:name w:val="Balloon Text"/>
-    <w:basedOn w:val="Normal"/>
-    <w:link w:val="BalloonTextChar"/>
-    <w:uiPriority w:val="99"/>
-    <w:semiHidden/>
-    <w:unhideWhenUsed/>
-    <w:rsid w:val="00B46DAD"/>
-    <w:rPr>
-      <w:rFonts w:ascii="Tahoma" w:hAnsi="Tahoma" w:cs="Tahoma"/>
-      <w:sz w:val="16"/>
-      <w:szCs w:val="16"/>
-    </w:rPr>
-  </w:style>
-  <w:style w:type="character" w:customStyle="1" w:styleId="BalloonTextChar">
-    <w:name w:val="Balloon Text Char"/>
-    <w:basedOn w:val="DefaultParagraphFont"/>
-    <w:link w:val="BalloonText"/>
-    <w:uiPriority w:val="99"/>
-    <w:semiHidden/>
-    <w:rsid w:val="00B46DAD"/>
-    <w:rPr>
-      <w:rFonts w:ascii="Tahoma" w:hAnsi="Tahoma" w:cs="Tahoma"/>
-      <w:sz w:val="16"/>
-      <w:szCs w:val="16"/>
-      <w:lang w:val="en-US"/>
-    </w:rPr>
-  </w:style>
-  <w:style w:type="character" w:styleId="PlaceholderText">
-    <w:name w:val="Placeholder Text"/>
-    <w:basedOn w:val="DefaultParagraphFont"/>
-    <w:uiPriority w:val="99"/>
-    <w:semiHidden/>
-    <w:rsid w:val="00527C49"/>
-    <w:rPr>
-      <w:color w:val="808080"/>
-    </w:rPr>
-  </w:style>
-</w:styles>
-</file>
-
-<file path=word/stylesWithEffects.xml><?xml version="1.0" encoding="utf-8"?>
-<w:styles xmlns:wpc="http://schemas.microsoft.com/office/word/2010/wordprocessingCanvas" xmlns:mc="http://schemas.openxmlformats.org/markup-compatibility/2006" xmlns:o="urn:schemas-microsoft-com:office:office" xmlns:r="http://schemas.openxmlformats.org/officeDocument/2006/relationships" xmlns:m="http://schemas.openxmlformats.org/officeDocument/2006/math" xmlns:v="urn:schemas-microsoft-com:vml" xmlns:wp14="http://schemas.microsoft.com/office/word/2010/wordprocessingDrawing" xmlns:wp="http://schemas.openxmlformats.org/drawingml/2006/wordprocessingDrawing" xmlns:w10="urn:schemas-microsoft-com:office:word" xmlns:w="http://schemas.openxmlformats.org/wordprocessingml/2006/main" xmlns:w14="http://schemas.microsoft.com/office/word/2010/wordml" xmlns:wpg="http://schemas.microsoft.com/office/word/2010/wordprocessingGroup" xmlns:wpi="http://schemas.microsoft.com/office/word/2010/wordprocessingInk" xmlns:wne="http://schemas.microsoft.com/office/word/2006/wordml" xmlns:wps="http://schemas.microsoft.com/office/word/2010/wordprocessingShape" mc:Ignorable="w14 wp14">
-  <w:docDefaults>
-    <w:rPrDefault>
-      <w:rPr>
-        <w:rFonts w:asciiTheme="minorHAnsi" w:eastAsiaTheme="minorHAnsi" w:hAnsiTheme="minorHAnsi" w:cstheme="minorBidi"/>
-        <w:sz w:val="22"/>
-        <w:szCs w:val="22"/>
-        <w:lang w:val="nl-NL" w:eastAsia="en-US" w:bidi="ar-SA"/>
-      </w:rPr>
-    </w:rPrDefault>
-    <w:pPrDefault>
-      <w:pPr>
-        <w:spacing w:after="200" w:line="276" w:lineRule="auto"/>
-      </w:pPr>
-    </w:pPrDefault>
-  </w:docDefaults>
-  <w:latentStyles w:defLockedState="0" w:defUIPriority="99" w:defSemiHidden="1" w:defUnhideWhenUsed="1" w:defQFormat="0" w:count="267">
-    <w:lsdException w:name="Normal" w:semiHidden="0" w:uiPriority="0" w:unhideWhenUsed="0" w:qFormat="1"/>
-    <w:lsdException w:name="heading 1" w:semiHidden="0" w:uiPriority="1" w:unhideWhenUsed="0" w:qFormat="1"/>
-    <w:lsdException w:name="heading 2" w:uiPriority="1" w:qFormat="1"/>
-    <w:lsdException w:name="heading 3" w:uiPriority="1" w:qFormat="1"/>
-    <w:lsdException w:name="heading 4" w:uiPriority="9"/>
-    <w:lsdException w:name="heading 5" w:uiPriority="9" w:qFormat="1"/>
-    <w:lsdException w:name="heading 6" w:uiPriority="9" w:qFormat="1"/>
-    <w:lsdException w:name="heading 7" w:uiPriority="9" w:qFormat="1"/>
-    <w:lsdException w:name="heading 8" w:uiPriority="9" w:qFormat="1"/>
-    <w:lsdException w:name="heading 9" w:uiPriority="9" w:qFormat="1"/>
-    <w:lsdException w:name="toc 1" w:uiPriority="39"/>
-    <w:lsdException w:name="toc 2" w:uiPriority="39"/>
-    <w:lsdException w:name="toc 3" w:uiPriority="39"/>
-    <w:lsdException w:name="toc 4" w:uiPriority="39"/>
-    <w:lsdException w:name="toc 5" w:uiPriority="39"/>
-    <w:lsdException w:name="toc 6" w:uiPriority="39"/>
-    <w:lsdException w:name="toc 7" w:uiPriority="39"/>
-    <w:lsdException w:name="toc 8" w:uiPriority="39"/>
-    <w:lsdException w:name="toc 9" w:uiPriority="39"/>
-    <w:lsdException w:name="caption" w:uiPriority="35" w:qFormat="1"/>
-    <w:lsdException w:name="Title" w:semiHidden="0" w:uiPriority="2" w:unhideWhenUsed="0" w:qFormat="1"/>
-    <w:lsdException w:name="Default Paragraph Font" w:uiPriority="1"/>
-    <w:lsdException w:name="Subtitle" w:semiHidden="0" w:uiPriority="3" w:unhideWhenUsed="0" w:qFormat="1"/>
-    <w:lsdException w:name="Strong" w:semiHidden="0" w:uiPriority="22" w:unhideWhenUsed="0"/>
-    <w:lsdException w:name="Emphasis" w:semiHidden="0" w:uiPriority="20" w:unhideWhenUsed="0"/>
-    <w:lsdException w:name="Table Grid" w:semiHidden="0" w:uiPriority="59" w:unhideWhenUsed="0"/>
-    <w:lsdException w:name="Placeholder Text" w:unhideWhenUsed="0"/>
-    <w:lsdException w:name="No Spacing" w:semiHidden="0" w:uiPriority="1" w:unhideWhenUsed="0" w:qFormat="1"/>
-    <w:lsdException w:name="Light Shading" w:semiHidden="0" w:uiPriority="60" w:unhideWhenUsed="0"/>
-    <w:lsdException w:name="Light List" w:semiHidden="0" w:uiPriority="61" w:unhideWhenUsed="0"/>
-    <w:lsdException w:name="Light Grid" w:semiHidden="0" w:uiPriority="62" w:unhideWhenUsed="0"/>
-    <w:lsdException w:name="Medium Shading 1" w:semiHidden="0" w:uiPriority="63" w:unhideWhenUsed="0"/>
-    <w:lsdException w:name="Medium Shading 2" w:semiHidden="0" w:uiPriority="64" w:unhideWhenUsed="0"/>
-    <w:lsdException w:name="Medium List 1" w:semiHidden="0" w:uiPriority="65" w:unhideWhenUsed="0"/>
-    <w:lsdException w:name="Medium List 2" w:semiHidden="0" w:uiPriority="66" w:unhideWhenUsed="0"/>
-    <w:lsdException w:name="Medium Grid 1" w:semiHidden="0" w:uiPriority="67" w:unhideWhenUsed="0"/>
-    <w:lsdException w:name="Medium Grid 2" w:semiHidden="0" w:uiPriority="68" w:unhideWhenUsed="0"/>
-    <w:lsdException w:name="Medium Grid 3" w:semiHidden="0" w:uiPriority="69" w:unhideWhenUsed="0"/>
-    <w:lsdException w:name="Dark List" w:semiHidden="0" w:uiPriority="70" w:unhideWhenUsed="0"/>
-    <w:lsdException w:name="Colorful Shading" w:semiHidden="0" w:uiPriority="71" w:unhideWhenUsed="0"/>
-    <w:lsdException w:name="Colorful List" w:semiHidden="0" w:uiPriority="72" w:unhideWhenUsed="0"/>
-    <w:lsdException w:name="Colorful Grid" w:semiHidden="0" w:uiPriority="73" w:unhideWhenUsed="0"/>
-    <w:lsdException w:name="Light Shading Accent 1" w:semiHidden="0" w:uiPriority="60" w:unhideWhenUsed="0"/>
-    <w:lsdException w:name="Light List Accent 1" w:semiHidden="0" w:uiPriority="61" w:unhideWhenUsed="0"/>
-    <w:lsdException w:name="Light Grid Accent 1" w:semiHidden="0" w:uiPriority="62" w:unhideWhenUsed="0"/>
-    <w:lsdException w:name="Medium Shading 1 Accent 1" w:semiHidden="0" w:uiPriority="63" w:unhideWhenUsed="0"/>
-    <w:lsdException w:name="Medium Shading 2 Accent 1" w:semiHidden="0" w:uiPriority="64" w:unhideWhenUsed="0"/>
-    <w:lsdException w:name="Medium List 1 Accent 1" w:semiHidden="0" w:uiPriority="65" w:unhideWhenUsed="0"/>
-    <w:lsdException w:name="Revision" w:unhideWhenUsed="0"/>
-    <w:lsdException w:name="List Paragraph" w:semiHidden="0" w:uiPriority="5" w:unhideWhenUsed="0" w:qFormat="1"/>
-    <w:lsdException w:name="Quote" w:semiHidden="0" w:uiPriority="29" w:unhideWhenUsed="0"/>
-    <w:lsdException w:name="Intense Quote" w:semiHidden="0" w:uiPriority="30" w:unhideWhenUsed="0"/>
-    <w:lsdException w:name="Medium List 2 Accent 1" w:semiHidden="0" w:uiPriority="66" w:unhideWhenUsed="0"/>
-    <w:lsdException w:name="Medium Grid 1 Accent 1" w:semiHidden="0" w:uiPriority="67" w:unhideWhenUsed="0"/>
-    <w:lsdException w:name="Medium Grid 2 Accent 1" w:semiHidden="0" w:uiPriority="68" w:unhideWhenUsed="0"/>
-    <w:lsdException w:name="Medium Grid 3 Accent 1" w:semiHidden="0" w:uiPriority="69" w:unhideWhenUsed="0"/>
-    <w:lsdException w:name="Dark List Accent 1" w:semiHidden="0" w:uiPriority="70" w:unhideWhenUsed="0"/>
-    <w:lsdException w:name="Colorful Shading Accent 1" w:semiHidden="0" w:uiPriority="71" w:unhideWhenUsed="0"/>
-    <w:lsdException w:name="Colorful List Accent 1" w:semiHidden="0" w:uiPriority="72" w:unhideWhenUsed="0"/>
-    <w:lsdException w:name="Colorful Grid Accent 1" w:semiHidden="0" w:uiPriority="73" w:unhideWhenUsed="0"/>
-    <w:lsdException w:name="Light Shading Accent 2" w:semiHidden="0" w:uiPriority="60" w:unhideWhenUsed="0"/>
-    <w:lsdException w:name="Light List Accent 2" w:semiHidden="0" w:uiPriority="61" w:unhideWhenUsed="0"/>
-    <w:lsdException w:name="Light Grid Accent 2" w:semiHidden="0" w:uiPriority="62" w:unhideWhenUsed="0"/>
-    <w:lsdException w:name="Medium Shading 1 Accent 2" w:semiHidden="0" w:uiPriority="63" w:unhideWhenUsed="0"/>
-    <w:lsdException w:name="Medium Shading 2 Accent 2" w:semiHidden="0" w:uiPriority="64" w:unhideWhenUsed="0"/>
-    <w:lsdException w:name="Medium List 1 Accent 2" w:semiHidden="0" w:uiPriority="65" w:unhideWhenUsed="0"/>
-    <w:lsdException w:name="Medium List 2 Accent 2" w:semiHidden="0" w:uiPriority="66" w:unhideWhenUsed="0"/>
-    <w:lsdException w:name="Medium Grid 1 Accent 2" w:semiHidden="0" w:uiPriority="67" w:unhideWhenUsed="0"/>
-    <w:lsdException w:name="Medium Grid 2 Accent 2" w:semiHidden="0" w:uiPriority="68" w:unhideWhenUsed="0"/>
-    <w:lsdException w:name="Medium Grid 3 Accent 2" w:semiHidden="0" w:uiPriority="69" w:unhideWhenUsed="0"/>
-    <w:lsdException w:name="Dark List Accent 2" w:semiHidden="0" w:uiPriority="70" w:unhideWhenUsed="0"/>
-    <w:lsdException w:name="Colorful Shading Accent 2" w:semiHidden="0" w:uiPriority="71" w:unhideWhenUsed="0"/>
-    <w:lsdException w:name="Colorful List Accent 2" w:semiHidden="0" w:uiPriority="72" w:unhideWhenUsed="0"/>
-    <w:lsdException w:name="Colorful Grid Accent 2" w:semiHidden="0" w:uiPriority="73" w:unhideWhenUsed="0"/>
-    <w:lsdException w:name="Light Shading Accent 3" w:semiHidden="0" w:uiPriority="60" w:unhideWhenUsed="0"/>
-    <w:lsdException w:name="Light List Accent 3" w:semiHidden="0" w:uiPriority="61" w:unhideWhenUsed="0"/>
-    <w:lsdException w:name="Light Grid Accent 3" w:semiHidden="0" w:uiPriority="62" w:unhideWhenUsed="0"/>
-    <w:lsdException w:name="Medium Shading 1 Accent 3" w:semiHidden="0" w:uiPriority="63" w:unhideWhenUsed="0"/>
-    <w:lsdException w:name="Medium Shading 2 Accent 3" w:semiHidden="0" w:uiPriority="64" w:unhideWhenUsed="0"/>
-    <w:lsdException w:name="Medium List 1 Accent 3" w:semiHidden="0" w:uiPriority="65" w:unhideWhenUsed="0"/>
-    <w:lsdException w:name="Medium List 2 Accent 3" w:semiHidden="0" w:uiPriority="66" w:unhideWhenUsed="0"/>
-    <w:lsdException w:name="Medium Grid 1 Accent 3" w:semiHidden="0" w:uiPriority="67" w:unhideWhenUsed="0"/>
-    <w:lsdException w:name="Medium Grid 2 Accent 3" w:semiHidden="0" w:uiPriority="68" w:unhideWhenUsed="0"/>
-    <w:lsdException w:name="Medium Grid 3 Accent 3" w:semiHidden="0" w:uiPriority="69" w:unhideWhenUsed="0"/>
-    <w:lsdException w:name="Dark List Accent 3" w:semiHidden="0" w:uiPriority="70" w:unhideWhenUsed="0"/>
-    <w:lsdException w:name="Colorful Shading Accent 3" w:semiHidden="0" w:uiPriority="71" w:unhideWhenUsed="0"/>
-    <w:lsdException w:name="Colorful List Accent 3" w:semiHidden="0" w:uiPriority="72" w:unhideWhenUsed="0"/>
-    <w:lsdException w:name="Colorful Grid Accent 3" w:semiHidden="0" w:uiPriority="73" w:unhideWhenUsed="0"/>
-    <w:lsdException w:name="Light Shading Accent 4" w:semiHidden="0" w:uiPriority="60" w:unhideWhenUsed="0"/>
-    <w:lsdException w:name="Light List Accent 4" w:semiHidden="0" w:uiPriority="61" w:unhideWhenUsed="0"/>
-    <w:lsdException w:name="Light Grid Accent 4" w:semiHidden="0" w:uiPriority="62" w:unhideWhenUsed="0"/>
-    <w:lsdException w:name="Medium Shading 1 Accent 4" w:semiHidden="0" w:uiPriority="63" w:unhideWhenUsed="0"/>
-    <w:lsdException w:name="Medium Shading 2 Accent 4" w:semiHidden="0" w:uiPriority="64" w:unhideWhenUsed="0"/>
-    <w:lsdException w:name="Medium List 1 Accent 4" w:semiHidden="0" w:uiPriority="65" w:unhideWhenUsed="0"/>
-    <w:lsdException w:name="Medium List 2 Accent 4" w:semiHidden="0" w:uiPriority="66" w:unhideWhenUsed="0"/>
-    <w:lsdException w:name="Medium Grid 1 Accent 4" w:semiHidden="0" w:uiPriority="67" w:unhideWhenUsed="0"/>
-    <w:lsdException w:name="Medium Grid 2 Accent 4" w:semiHidden="0" w:uiPriority="68" w:unhideWhenUsed="0"/>
-    <w:lsdException w:name="Medium Grid 3 Accent 4" w:semiHidden="0" w:uiPriority="69" w:unhideWhenUsed="0"/>
-    <w:lsdException w:name="Dark List Accent 4" w:semiHidden="0" w:uiPriority="70" w:unhideWhenUsed="0"/>
-    <w:lsdException w:name="Colorful Shading Accent 4" w:semiHidden="0" w:uiPriority="71" w:unhideWhenUsed="0"/>
-    <w:lsdException w:name="Colorful List Accent 4" w:semiHidden="0" w:uiPriority="72" w:unhideWhenUsed="0"/>
-    <w:lsdException w:name="Colorful Grid Accent 4" w:semiHidden="0" w:uiPriority="73" w:unhideWhenUsed="0"/>
-    <w:lsdException w:name="Light Shading Accent 5" w:semiHidden="0" w:uiPriority="60" w:unhideWhenUsed="0"/>
-    <w:lsdException w:name="Light List Accent 5" w:semiHidden="0" w:uiPriority="61" w:unhideWhenUsed="0"/>
-    <w:lsdException w:name="Light Grid Accent 5" w:semiHidden="0" w:uiPriority="62" w:unhideWhenUsed="0"/>
-    <w:lsdException w:name="Medium Shading 1 Accent 5" w:semiHidden="0" w:uiPriority="63" w:unhideWhenUsed="0"/>
-    <w:lsdException w:name="Medium Shading 2 Accent 5" w:semiHidden="0" w:uiPriority="64" w:unhideWhenUsed="0"/>
-    <w:lsdException w:name="Medium List 1 Accent 5" w:semiHidden="0" w:uiPriority="65" w:unhideWhenUsed="0"/>
-    <w:lsdException w:name="Medium List 2 Accent 5" w:semiHidden="0" w:uiPriority="66" w:unhideWhenUsed="0"/>
-    <w:lsdException w:name="Medium Grid 1 Accent 5" w:semiHidden="0" w:uiPriority="67" w:unhideWhenUsed="0"/>
-    <w:lsdException w:name="Medium Grid 2 Accent 5" w:semiHidden="0" w:uiPriority="68" w:unhideWhenUsed="0"/>
-    <w:lsdException w:name="Medium Grid 3 Accent 5" w:semiHidden="0" w:uiPriority="69" w:unhideWhenUsed="0"/>
-    <w:lsdException w:name="Dark List Accent 5" w:semiHidden="0" w:uiPriority="70" w:unhideWhenUsed="0"/>
-    <w:lsdException w:name="Colorful Shading Accent 5" w:semiHidden="0" w:uiPriority="71" w:unhideWhenUsed="0"/>
-    <w:lsdException w:name="Colorful List Accent 5" w:semiHidden="0" w:uiPriority="72" w:unhideWhenUsed="0"/>
-    <w:lsdException w:name="Colorful Grid Accent 5" w:semiHidden="0" w:uiPriority="73" w:unhideWhenUsed="0"/>
-    <w:lsdException w:name="Light Shading Accent 6" w:semiHidden="0" w:uiPriority="60" w:unhideWhenUsed="0"/>
-    <w:lsdException w:name="Light List Accent 6" w:semiHidden="0" w:uiPriority="61" w:unhideWhenUsed="0"/>
-    <w:lsdException w:name="Light Grid Accent 6" w:semiHidden="0" w:uiPriority="62" w:unhideWhenUsed="0"/>
-    <w:lsdException w:name="Medium Shading 1 Accent 6" w:semiHidden="0" w:uiPriority="63" w:unhideWhenUsed="0"/>
-    <w:lsdException w:name="Medium Shading 2 Accent 6" w:semiHidden="0" w:uiPriority="64" w:unhideWhenUsed="0"/>
-    <w:lsdException w:name="Medium List 1 Accent 6" w:semiHidden="0" w:uiPriority="65" w:unhideWhenUsed="0"/>
-    <w:lsdException w:name="Medium List 2 Accent 6" w:semiHidden="0" w:uiPriority="66" w:unhideWhenUsed="0"/>
-    <w:lsdException w:name="Medium Grid 1 Accent 6" w:semiHidden="0" w:uiPriority="67" w:unhideWhenUsed="0"/>
-    <w:lsdException w:name="Medium Grid 2 Accent 6" w:semiHidden="0" w:uiPriority="68" w:unhideWhenUsed="0"/>
-    <w:lsdException w:name="Medium Grid 3 Accent 6" w:semiHidden="0" w:uiPriority="69" w:unhideWhenUsed="0"/>
-    <w:lsdException w:name="Dark List Accent 6" w:semiHidden="0" w:uiPriority="70" w:unhideWhenUsed="0"/>
-    <w:lsdException w:name="Colorful Shading Accent 6" w:semiHidden="0" w:uiPriority="71" w:unhideWhenUsed="0"/>
-    <w:lsdException w:name="Colorful List Accent 6" w:semiHidden="0" w:uiPriority="72" w:unhideWhenUsed="0"/>
-    <w:lsdException w:name="Colorful Grid Accent 6" w:semiHidden="0" w:uiPriority="73" w:unhideWhenUsed="0"/>
-    <w:lsdException w:name="Subtle Emphasis" w:semiHidden="0" w:uiPriority="19" w:unhideWhenUsed="0"/>
-    <w:lsdException w:name="Intense Emphasis" w:semiHidden="0" w:uiPriority="21" w:unhideWhenUsed="0"/>
-    <w:lsdException w:name="Subtle Reference" w:semiHidden="0" w:uiPriority="31" w:unhideWhenUsed="0"/>
-    <w:lsdException w:name="Intense Reference" w:semiHidden="0" w:uiPriority="32" w:unhideWhenUsed="0"/>
-    <w:lsdException w:name="Book Title" w:semiHidden="0" w:uiPriority="33" w:unhideWhenUsed="0"/>
-    <w:lsdException w:name="Bibliography" w:uiPriority="37"/>
-    <w:lsdException w:name="TOC Heading" w:uiPriority="39" w:qFormat="1"/>
+  <w:latentStyles w:defLockedState="0" w:defUIPriority="99" w:defSemiHidden="0" w:defUnhideWhenUsed="0" w:defQFormat="0" w:count="376">
+    <w:lsdException w:name="Normal" w:uiPriority="0" w:qFormat="1"/>
+    <w:lsdException w:name="heading 1" w:uiPriority="1" w:qFormat="1"/>
+    <w:lsdException w:name="heading 2" w:semiHidden="1" w:uiPriority="1" w:unhideWhenUsed="1" w:qFormat="1"/>
+    <w:lsdException w:name="heading 3" w:semiHidden="1" w:uiPriority="1" w:unhideWhenUsed="1" w:qFormat="1"/>
+    <w:lsdException w:name="heading 4" w:semiHidden="1" w:uiPriority="9" w:unhideWhenUsed="1"/>
+    <w:lsdException w:name="heading 5" w:semiHidden="1" w:uiPriority="9" w:unhideWhenUsed="1" w:qFormat="1"/>
+    <w:lsdException w:name="heading 6" w:semiHidden="1" w:uiPriority="9" w:unhideWhenUsed="1" w:qFormat="1"/>
+    <w:lsdException w:name="heading 7" w:semiHidden="1" w:uiPriority="9" w:unhideWhenUsed="1" w:qFormat="1"/>
+    <w:lsdException w:name="heading 8" w:semiHidden="1" w:uiPriority="9" w:unhideWhenUsed="1" w:qFormat="1"/>
+    <w:lsdException w:name="heading 9" w:semiHidden="1" w:uiPriority="9" w:unhideWhenUsed="1" w:qFormat="1"/>
+    <w:lsdException w:name="index 1" w:semiHidden="1" w:unhideWhenUsed="1"/>
+    <w:lsdException w:name="index 2" w:semiHidden="1" w:unhideWhenUsed="1"/>
+    <w:lsdException w:name="index 3" w:semiHidden="1" w:unhideWhenUsed="1"/>
+    <w:lsdException w:name="index 4" w:semiHidden="1" w:unhideWhenUsed="1"/>
+    <w:lsdException w:name="index 5" w:semiHidden="1" w:unhideWhenUsed="1"/>
+    <w:lsdException w:name="index 6" w:semiHidden="1" w:unhideWhenUsed="1"/>
+    <w:lsdException w:name="index 7" w:semiHidden="1" w:unhideWhenUsed="1"/>
+    <w:lsdException w:name="index 8" w:semiHidden="1" w:unhideWhenUsed="1"/>
+    <w:lsdException w:name="index 9" w:semiHidden="1" w:unhideWhenUsed="1"/>
+    <w:lsdException w:name="toc 1" w:semiHidden="1" w:uiPriority="39" w:unhideWhenUsed="1"/>
+    <w:lsdException w:name="toc 2" w:semiHidden="1" w:uiPriority="39" w:unhideWhenUsed="1"/>
+    <w:lsdException w:name="toc 3" w:semiHidden="1" w:uiPriority="39" w:unhideWhenUsed="1"/>
+    <w:lsdException w:name="toc 4" w:semiHidden="1" w:uiPriority="39" w:unhideWhenUsed="1"/>
+    <w:lsdException w:name="toc 5" w:semiHidden="1" w:uiPriority="39" w:unhideWhenUsed="1"/>
+    <w:lsdException w:name="toc 6" w:semiHidden="1" w:uiPriority="39" w:unhideWhenUsed="1"/>
+    <w:lsdException w:name="toc 7" w:semiHidden="1" w:uiPriority="39" w:unhideWhenUsed="1"/>
+    <w:lsdException w:name="toc 8" w:semiHidden="1" w:uiPriority="39" w:unhideWhenUsed="1"/>
+    <w:lsdException w:name="toc 9" w:semiHidden="1" w:uiPriority="39" w:unhideWhenUsed="1"/>
+    <w:lsdException w:name="Normal Indent" w:semiHidden="1" w:unhideWhenUsed="1"/>
+    <w:lsdException w:name="footnote text" w:semiHidden="1" w:unhideWhenUsed="1"/>
+    <w:lsdException w:name="annotation text" w:semiHidden="1" w:unhideWhenUsed="1"/>
+    <w:lsdException w:name="header" w:semiHidden="1" w:unhideWhenUsed="1"/>
+    <w:lsdException w:name="footer" w:semiHidden="1" w:unhideWhenUsed="1"/>
+    <w:lsdException w:name="index heading" w:semiHidden="1" w:unhideWhenUsed="1"/>
+    <w:lsdException w:name="caption" w:semiHidden="1" w:uiPriority="35" w:unhideWhenUsed="1" w:qFormat="1"/>
+    <w:lsdException w:name="table of figures" w:semiHidden="1" w:unhideWhenUsed="1"/>
+    <w:lsdException w:name="envelope address" w:semiHidden="1" w:unhideWhenUsed="1"/>
+    <w:lsdException w:name="envelope return" w:semiHidden="1" w:unhideWhenUsed="1"/>
+    <w:lsdException w:name="footnote reference" w:semiHidden="1" w:unhideWhenUsed="1"/>
+    <w:lsdException w:name="annotation reference" w:semiHidden="1" w:unhideWhenUsed="1"/>
+    <w:lsdException w:name="line number" w:semiHidden="1" w:unhideWhenUsed="1"/>
+    <w:lsdException w:name="page number" w:semiHidden="1" w:unhideWhenUsed="1"/>
+    <w:lsdException w:name="endnote reference" w:semiHidden="1" w:unhideWhenUsed="1"/>
+    <w:lsdException w:name="endnote text" w:semiHidden="1" w:unhideWhenUsed="1"/>
+    <w:lsdException w:name="table of authorities" w:semiHidden="1" w:unhideWhenUsed="1"/>
+    <w:lsdException w:name="macro" w:semiHidden="1" w:unhideWhenUsed="1"/>
+    <w:lsdException w:name="toa heading" w:semiHidden="1" w:unhideWhenUsed="1"/>
+    <w:lsdException w:name="List" w:semiHidden="1" w:unhideWhenUsed="1"/>
+    <w:lsdException w:name="List Bullet" w:semiHidden="1" w:unhideWhenUsed="1"/>
+    <w:lsdException w:name="List Number" w:semiHidden="1" w:unhideWhenUsed="1"/>
+    <w:lsdException w:name="List 2" w:semiHidden="1" w:unhideWhenUsed="1"/>
+    <w:lsdException w:name="List 3" w:semiHidden="1" w:unhideWhenUsed="1"/>
+    <w:lsdException w:name="List 4" w:semiHidden="1" w:unhideWhenUsed="1"/>
+    <w:lsdException w:name="List 5" w:semiHidden="1" w:unhideWhenUsed="1"/>
+    <w:lsdException w:name="List Bullet 2" w:semiHidden="1" w:unhideWhenUsed="1"/>
+    <w:lsdException w:name="List Bullet 3" w:semiHidden="1" w:unhideWhenUsed="1"/>
+    <w:lsdException w:name="List Bullet 4" w:semiHidden="1" w:unhideWhenUsed="1"/>
+    <w:lsdException w:name="List Bullet 5" w:semiHidden="1" w:unhideWhenUsed="1"/>
+    <w:lsdException w:name="List Number 2" w:semiHidden="1" w:unhideWhenUsed="1"/>
+    <w:lsdException w:name="List Number 3" w:semiHidden="1" w:unhideWhenUsed="1"/>
+    <w:lsdException w:name="List Number 4" w:semiHidden="1" w:unhideWhenUsed="1"/>
+    <w:lsdException w:name="List Number 5" w:semiHidden="1" w:unhideWhenUsed="1"/>
+    <w:lsdException w:name="Title" w:uiPriority="2" w:qFormat="1"/>
+    <w:lsdException w:name="Closing" w:semiHidden="1" w:unhideWhenUsed="1"/>
+    <w:lsdException w:name="Signature" w:semiHidden="1" w:unhideWhenUsed="1"/>
+    <w:lsdException w:name="Default Paragraph Font" w:semiHidden="1" w:uiPriority="1" w:unhideWhenUsed="1"/>
+    <w:lsdException w:name="Body Text" w:semiHidden="1" w:unhideWhenUsed="1"/>
+    <w:lsdException w:name="Body Text Indent" w:semiHidden="1" w:unhideWhenUsed="1"/>
+    <w:lsdException w:name="List Continue" w:semiHidden="1" w:unhideWhenUsed="1"/>
+    <w:lsdException w:name="List Continue 2" w:semiHidden="1" w:unhideWhenUsed="1"/>
+    <w:lsdException w:name="List Continue 3" w:semiHidden="1" w:unhideWhenUsed="1"/>
+    <w:lsdException w:name="List Continue 4" w:semiHidden="1" w:unhideWhenUsed="1"/>
+    <w:lsdException w:name="List Continue 5" w:semiHidden="1" w:unhideWhenUsed="1"/>
+    <w:lsdException w:name="Message Header" w:semiHidden="1" w:unhideWhenUsed="1"/>
+    <w:lsdException w:name="Subtitle" w:uiPriority="3" w:qFormat="1"/>
+    <w:lsdException w:name="Salutation" w:semiHidden="1" w:unhideWhenUsed="1"/>
+    <w:lsdException w:name="Date" w:semiHidden="1" w:unhideWhenUsed="1"/>
+    <w:lsdException w:name="Body Text First Indent" w:semiHidden="1" w:unhideWhenUsed="1"/>
+    <w:lsdException w:name="Body Text First Indent 2" w:semiHidden="1" w:unhideWhenUsed="1"/>
+    <w:lsdException w:name="Note Heading" w:semiHidden="1" w:unhideWhenUsed="1"/>
+    <w:lsdException w:name="Body Text 2" w:semiHidden="1" w:unhideWhenUsed="1"/>
+    <w:lsdException w:name="Body Text 3" w:semiHidden="1" w:unhideWhenUsed="1"/>
+    <w:lsdException w:name="Body Text Indent 2" w:semiHidden="1" w:unhideWhenUsed="1"/>
+    <w:lsdException w:name="Body Text Indent 3" w:semiHidden="1" w:unhideWhenUsed="1"/>
+    <w:lsdException w:name="Block Text" w:semiHidden="1" w:unhideWhenUsed="1"/>
+    <w:lsdException w:name="Hyperlink" w:semiHidden="1" w:unhideWhenUsed="1"/>
+    <w:lsdException w:name="FollowedHyperlink" w:semiHidden="1" w:unhideWhenUsed="1"/>
+    <w:lsdException w:name="Strong" w:uiPriority="22"/>
+    <w:lsdException w:name="Emphasis" w:uiPriority="20"/>
+    <w:lsdException w:name="Document Map" w:semiHidden="1" w:unhideWhenUsed="1"/>
+    <w:lsdException w:name="Plain Text" w:semiHidden="1" w:unhideWhenUsed="1"/>
+    <w:lsdException w:name="E-mail Signature" w:semiHidden="1" w:unhideWhenUsed="1"/>
+    <w:lsdException w:name="HTML Top of Form" w:semiHidden="1" w:unhideWhenUsed="1"/>
+    <w:lsdException w:name="HTML Bottom of Form" w:semiHidden="1" w:unhideWhenUsed="1"/>
+    <w:lsdException w:name="Normal (Web)" w:semiHidden="1" w:unhideWhenUsed="1"/>
+    <w:lsdException w:name="HTML Acronym" w:semiHidden="1" w:unhideWhenUsed="1"/>
+    <w:lsdException w:name="HTML Address" w:semiHidden="1" w:unhideWhenUsed="1"/>
+    <w:lsdException w:name="HTML Cite" w:semiHidden="1" w:unhideWhenUsed="1"/>
+    <w:lsdException w:name="HTML Code" w:semiHidden="1" w:unhideWhenUsed="1"/>
+    <w:lsdException w:name="HTML Definition" w:semiHidden="1" w:unhideWhenUsed="1"/>
+    <w:lsdException w:name="HTML Keyboard" w:semiHidden="1" w:unhideWhenUsed="1"/>
+    <w:lsdException w:name="HTML Preformatted" w:semiHidden="1" w:unhideWhenUsed="1"/>
+    <w:lsdException w:name="HTML Sample" w:semiHidden="1" w:unhideWhenUsed="1"/>
+    <w:lsdException w:name="HTML Typewriter" w:semiHidden="1" w:unhideWhenUsed="1"/>
+    <w:lsdException w:name="HTML Variable" w:semiHidden="1" w:unhideWhenUsed="1"/>
+    <w:lsdException w:name="Normal Table" w:semiHidden="1" w:unhideWhenUsed="1"/>
+    <w:lsdException w:name="annotation subject" w:semiHidden="1" w:unhideWhenUsed="1"/>
+    <w:lsdException w:name="No List" w:semiHidden="1" w:unhideWhenUsed="1"/>
+    <w:lsdException w:name="Outline List 1" w:semiHidden="1" w:unhideWhenUsed="1"/>
+    <w:lsdException w:name="Outline List 2" w:semiHidden="1" w:unhideWhenUsed="1"/>
+    <w:lsdException w:name="Outline List 3" w:semiHidden="1" w:unhideWhenUsed="1"/>
+    <w:lsdException w:name="Table Simple 1" w:semiHidden="1" w:unhideWhenUsed="1"/>
+    <w:lsdException w:name="Table Simple 2" w:semiHidden="1" w:unhideWhenUsed="1"/>
+    <w:lsdException w:name="Table Simple 3" w:semiHidden="1" w:unhideWhenUsed="1"/>
+    <w:lsdException w:name="Table Classic 1" w:semiHidden="1" w:unhideWhenUsed="1"/>
+    <w:lsdException w:name="Table Classic 2" w:semiHidden="1" w:unhideWhenUsed="1"/>
+    <w:lsdException w:name="Table Classic 3" w:semiHidden="1" w:unhideWhenUsed="1"/>
+    <w:lsdException w:name="Table Classic 4" w:semiHidden="1" w:unhideWhenUsed="1"/>
+    <w:lsdException w:name="Table Colorful 1" w:semiHidden="1" w:unhideWhenUsed="1"/>
+    <w:lsdException w:name="Table Colorful 2" w:semiHidden="1" w:unhideWhenUsed="1"/>
+    <w:lsdException w:name="Table Colorful 3" w:semiHidden="1" w:unhideWhenUsed="1"/>
+    <w:lsdException w:name="Table Columns 1" w:semiHidden="1" w:unhideWhenUsed="1"/>
+    <w:lsdException w:name="Table Columns 2" w:semiHidden="1" w:unhideWhenUsed="1"/>
+    <w:lsdException w:name="Table Columns 3" w:semiHidden="1" w:unhideWhenUsed="1"/>
+    <w:lsdException w:name="Table Columns 4" w:semiHidden="1" w:unhideWhenUsed="1"/>
+    <w:lsdException w:name="Table Columns 5" w:semiHidden="1" w:unhideWhenUsed="1"/>
+    <w:lsdException w:name="Table Grid 1" w:semiHidden="1" w:unhideWhenUsed="1"/>
+    <w:lsdException w:name="Table Grid 2" w:semiHidden="1" w:unhideWhenUsed="1"/>
+    <w:lsdException w:name="Table Grid 3" w:semiHidden="1" w:unhideWhenUsed="1"/>
+    <w:lsdException w:name="Table Grid 4" w:semiHidden="1" w:unhideWhenUsed="1"/>
+    <w:lsdException w:name="Table Grid 5" w:semiHidden="1" w:unhideWhenUsed="1"/>
+    <w:lsdException w:name="Table Grid 6" w:semiHidden="1" w:unhideWhenUsed="1"/>
+    <w:lsdException w:name="Table Grid 7" w:semiHidden="1" w:unhideWhenUsed="1"/>
+    <w:lsdException w:name="Table Grid 8" w:semiHidden="1" w:unhideWhenUsed="1"/>
+    <w:lsdException w:name="Table List 1" w:semiHidden="1" w:unhideWhenUsed="1"/>
+    <w:lsdException w:name="Table List 2" w:semiHidden="1" w:unhideWhenUsed="1"/>
+    <w:lsdException w:name="Table List 3" w:semiHidden="1" w:unhideWhenUsed="1"/>
+    <w:lsdException w:name="Table List 4" w:semiHidden="1" w:unhideWhenUsed="1"/>
+    <w:lsdException w:name="Table List 5" w:semiHidden="1" w:unhideWhenUsed="1"/>
+    <w:lsdException w:name="Table List 6" w:semiHidden="1" w:unhideWhenUsed="1"/>
+    <w:lsdException w:name="Table List 7" w:semiHidden="1" w:unhideWhenUsed="1"/>
+    <w:lsdException w:name="Table List 8" w:semiHidden="1" w:unhideWhenUsed="1"/>
+    <w:lsdException w:name="Table 3D effects 1" w:semiHidden="1" w:unhideWhenUsed="1"/>
+    <w:lsdException w:name="Table 3D effects 2" w:semiHidden="1" w:unhideWhenUsed="1"/>
+    <w:lsdException w:name="Table 3D effects 3" w:semiHidden="1" w:unhideWhenUsed="1"/>
+    <w:lsdException w:name="Table Contemporary" w:semiHidden="1" w:unhideWhenUsed="1"/>
+    <w:lsdException w:name="Table Elegant" w:semiHidden="1" w:unhideWhenUsed="1"/>
+    <w:lsdException w:name="Table Professional" w:semiHidden="1" w:unhideWhenUsed="1"/>
+    <w:lsdException w:name="Table Subtle 1" w:semiHidden="1" w:unhideWhenUsed="1"/>
+    <w:lsdException w:name="Table Subtle 2" w:semiHidden="1" w:unhideWhenUsed="1"/>
+    <w:lsdException w:name="Table Web 1" w:semiHidden="1" w:unhideWhenUsed="1"/>
+    <w:lsdException w:name="Table Web 2" w:semiHidden="1" w:unhideWhenUsed="1"/>
+    <w:lsdException w:name="Table Web 3" w:semiHidden="1" w:unhideWhenUsed="1"/>
+    <w:lsdException w:name="Balloon Text" w:semiHidden="1" w:unhideWhenUsed="1"/>
+    <w:lsdException w:name="Table Grid" w:uiPriority="59"/>
+    <w:lsdException w:name="Table Theme" w:semiHidden="1" w:unhideWhenUsed="1"/>
+    <w:lsdException w:name="Placeholder Text" w:semiHidden="1"/>
+    <w:lsdException w:name="No Spacing" w:uiPriority="1" w:qFormat="1"/>
+    <w:lsdException w:name="Light Shading" w:uiPriority="60"/>
+    <w:lsdException w:name="Light List" w:uiPriority="61"/>
+    <w:lsdException w:name="Light Grid" w:uiPriority="62"/>
+    <w:lsdException w:name="Medium Shading 1" w:uiPriority="63"/>
+    <w:lsdException w:name="Medium Shading 2" w:uiPriority="64"/>
+    <w:lsdException w:name="Medium List 1" w:uiPriority="65"/>
+    <w:lsdException w:name="Medium List 2" w:uiPriority="66"/>
+    <w:lsdException w:name="Medium Grid 1" w:uiPriority="67"/>
+    <w:lsdException w:name="Medium Grid 2" w:uiPriority="68"/>
+    <w:lsdException w:name="Medium Grid 3" w:uiPriority="69"/>
+    <w:lsdException w:name="Dark List" w:uiPriority="70"/>
+    <w:lsdException w:name="Colorful Shading" w:uiPriority="71"/>
+    <w:lsdException w:name="Colorful List" w:uiPriority="72"/>
+    <w:lsdException w:name="Colorful Grid" w:uiPriority="73"/>
+    <w:lsdException w:name="Light Shading Accent 1" w:uiPriority="60"/>
+    <w:lsdException w:name="Light List Accent 1" w:uiPriority="61"/>
+    <w:lsdException w:name="Light Grid Accent 1" w:uiPriority="62"/>
+    <w:lsdException w:name="Medium Shading 1 Accent 1" w:uiPriority="63"/>
+    <w:lsdException w:name="Medium Shading 2 Accent 1" w:uiPriority="64"/>
+    <w:lsdException w:name="Medium List 1 Accent 1" w:uiPriority="65"/>
+    <w:lsdException w:name="Revision" w:semiHidden="1"/>
+    <w:lsdException w:name="List Paragraph" w:uiPriority="5" w:qFormat="1"/>
+    <w:lsdException w:name="Quote" w:uiPriority="29"/>
+    <w:lsdException w:name="Intense Quote" w:uiPriority="30"/>
+    <w:lsdException w:name="Medium List 2 Accent 1" w:uiPriority="66"/>
+    <w:lsdException w:name="Medium Grid 1 Accent 1" w:uiPriority="67"/>
+    <w:lsdException w:name="Medium Grid 2 Accent 1" w:uiPriority="68"/>
+    <w:lsdException w:name="Medium Grid 3 Accent 1" w:uiPriority="69"/>
+    <w:lsdException w:name="Dark List Accent 1" w:uiPriority="70"/>
+    <w:lsdException w:name="Colorful Shading Accent 1" w:uiPriority="71"/>
+    <w:lsdException w:name="Colorful List Accent 1" w:uiPriority="72"/>
+    <w:lsdException w:name="Colorful Grid Accent 1" w:uiPriority="73"/>
+    <w:lsdException w:name="Light Shading Accent 2" w:uiPriority="60"/>
+    <w:lsdException w:name="Light List Accent 2" w:uiPriority="61"/>
+    <w:lsdException w:name="Light Grid Accent 2" w:uiPriority="62"/>
+    <w:lsdException w:name="Medium Shading 1 Accent 2" w:uiPriority="63"/>
+    <w:lsdException w:name="Medium Shading 2 Accent 2" w:uiPriority="64"/>
+    <w:lsdException w:name="Medium List 1 Accent 2" w:uiPriority="65"/>
+    <w:lsdException w:name="Medium List 2 Accent 2" w:uiPriority="66"/>
+    <w:lsdException w:name="Medium Grid 1 Accent 2" w:uiPriority="67"/>
+    <w:lsdException w:name="Medium Grid 2 Accent 2" w:uiPriority="68"/>
+    <w:lsdException w:name="Medium Grid 3 Accent 2" w:uiPriority="69"/>
+    <w:lsdException w:name="Dark List Accent 2" w:uiPriority="70"/>
+    <w:lsdException w:name="Colorful Shading Accent 2" w:uiPriority="71"/>
+    <w:lsdException w:name="Colorful List Accent 2" w:uiPriority="72"/>
+    <w:lsdException w:name="Colorful Grid Accent 2" w:uiPriority="73"/>
+    <w:lsdException w:name="Light Shading Accent 3" w:uiPriority="60"/>
+    <w:lsdException w:name="Light List Accent 3" w:uiPriority="61"/>
+    <w:lsdException w:name="Light Grid Accent 3" w:uiPriority="62"/>
+    <w:lsdException w:name="Medium Shading 1 Accent 3" w:uiPriority="63"/>
+    <w:lsdException w:name="Medium Shading 2 Accent 3" w:uiPriority="64"/>
+    <w:lsdException w:name="Medium List 1 Accent 3" w:uiPriority="65"/>
+    <w:lsdException w:name="Medium List 2 Accent 3" w:uiPriority="66"/>
+    <w:lsdException w:name="Medium Grid 1 Accent 3" w:uiPriority="67"/>
+    <w:lsdException w:name="Medium Grid 2 Accent 3" w:uiPriority="68"/>
+    <w:lsdException w:name="Medium Grid 3 Accent 3" w:uiPriority="69"/>
+    <w:lsdException w:name="Dark List Accent 3" w:uiPriority="70"/>
+    <w:lsdException w:name="Colorful Shading Accent 3" w:uiPriority="71"/>
+    <w:lsdException w:name="Colorful List Accent 3" w:uiPriority="72"/>
+    <w:lsdException w:name="Colorful Grid Accent 3" w:uiPriority="73"/>
+    <w:lsdException w:name="Light Shading Accent 4" w:uiPriority="60"/>
+    <w:lsdException w:name="Light List Accent 4" w:uiPriority="61"/>
+    <w:lsdException w:name="Light Grid Accent 4" w:uiPriority="62"/>
+    <w:lsdException w:name="Medium Shading 1 Accent 4" w:uiPriority="63"/>
+    <w:lsdException w:name="Medium Shading 2 Accent 4" w:uiPriority="64"/>
+    <w:lsdException w:name="Medium List 1 Accent 4" w:uiPriority="65"/>
+    <w:lsdException w:name="Medium List 2 Accent 4" w:uiPriority="66"/>
+    <w:lsdException w:name="Medium Grid 1 Accent 4" w:uiPriority="67"/>
+    <w:lsdException w:name="Medium Grid 2 Accent 4" w:uiPriority="68"/>
+    <w:lsdException w:name="Medium Grid 3 Accent 4" w:uiPriority="69"/>
+    <w:lsdException w:name="Dark List Accent 4" w:uiPriority="70"/>
+    <w:lsdException w:name="Colorful Shading Accent 4" w:uiPriority="71"/>
+    <w:lsdException w:name="Colorful List Accent 4" w:uiPriority="72"/>
+    <w:lsdException w:name="Colorful Grid Accent 4" w:uiPriority="73"/>
+    <w:lsdException w:name="Light Shading Accent 5" w:uiPriority="60"/>
+    <w:lsdException w:name="Light List Accent 5" w:uiPriority="61"/>
+    <w:lsdException w:name="Light Grid Accent 5" w:uiPriority="62"/>
+    <w:lsdException w:name="Medium Shading 1 Accent 5" w:uiPriority="63"/>
+    <w:lsdException w:name="Medium Shading 2 Accent 5" w:uiPriority="64"/>
+    <w:lsdException w:name="Medium List 1 Accent 5" w:uiPriority="65"/>
+    <w:lsdException w:name="Medium List 2 Accent 5" w:uiPriority="66"/>
+    <w:lsdException w:name="Medium Grid 1 Accent 5" w:uiPriority="67"/>
+    <w:lsdException w:name="Medium Grid 2 Accent 5" w:uiPriority="68"/>
+    <w:lsdException w:name="Medium Grid 3 Accent 5" w:uiPriority="69"/>
+    <w:lsdException w:name="Dark List Accent 5" w:uiPriority="70"/>
+    <w:lsdException w:name="Colorful Shading Accent 5" w:uiPriority="71"/>
+    <w:lsdException w:name="Colorful List Accent 5" w:uiPriority="72"/>
+    <w:lsdException w:name="Colorful Grid Accent 5" w:uiPriority="73"/>
+    <w:lsdException w:name="Light Shading Accent 6" w:uiPriority="60"/>
+    <w:lsdException w:name="Light List Accent 6" w:uiPriority="61"/>
+    <w:lsdException w:name="Light Grid Accent 6" w:uiPriority="62"/>
+    <w:lsdException w:name="Medium Shading 1 Accent 6" w:uiPriority="63"/>
+    <w:lsdException w:name="Medium Shading 2 Accent 6" w:uiPriority="64"/>
+    <w:lsdException w:name="Medium List 1 Accent 6" w:uiPriority="65"/>
+    <w:lsdException w:name="Medium List 2 Accent 6" w:uiPriority="66"/>
+    <w:lsdException w:name="Medium Grid 1 Accent 6" w:uiPriority="67"/>
+    <w:lsdException w:name="Medium Grid 2 Accent 6" w:uiPriority="68"/>
+    <w:lsdException w:name="Medium Grid 3 Accent 6" w:uiPriority="69"/>
+    <w:lsdException w:name="Dark List Accent 6" w:uiPriority="70"/>
+    <w:lsdException w:name="Colorful Shading Accent 6" w:uiPriority="71"/>
+    <w:lsdException w:name="Colorful List Accent 6" w:uiPriority="72"/>
+    <w:lsdException w:name="Colorful Grid Accent 6" w:uiPriority="73"/>
+    <w:lsdException w:name="Subtle Emphasis" w:uiPriority="19"/>
+    <w:lsdException w:name="Intense Emphasis" w:uiPriority="21"/>
+    <w:lsdException w:name="Subtle Reference" w:uiPriority="31"/>
+    <w:lsdException w:name="Intense Reference" w:uiPriority="32"/>
+    <w:lsdException w:name="Book Title" w:uiPriority="33"/>
+    <w:lsdException w:name="Bibliography" w:semiHidden="1" w:uiPriority="37" w:unhideWhenUsed="1"/>
+    <w:lsdException w:name="TOC Heading" w:semiHidden="1" w:uiPriority="39" w:unhideWhenUsed="1" w:qFormat="1"/>
+    <w:lsdException w:name="Plain Table 1" w:uiPriority="41"/>
+    <w:lsdException w:name="Plain Table 2" w:uiPriority="42"/>
+    <w:lsdException w:name="Plain Table 3" w:uiPriority="43"/>
+    <w:lsdException w:name="Plain Table 4" w:uiPriority="44"/>
+    <w:lsdException w:name="Plain Table 5" w:uiPriority="45"/>
+    <w:lsdException w:name="Grid Table Light" w:uiPriority="40"/>
+    <w:lsdException w:name="Grid Table 1 Light" w:uiPriority="46"/>
+    <w:lsdException w:name="Grid Table 2" w:uiPriority="47"/>
+    <w:lsdException w:name="Grid Table 3" w:uiPriority="48"/>
+    <w:lsdException w:name="Grid Table 4" w:uiPriority="49"/>
+    <w:lsdException w:name="Grid Table 5 Dark" w:uiPriority="50"/>
+    <w:lsdException w:name="Grid Table 6 Colorful" w:uiPriority="51"/>
+    <w:lsdException w:name="Grid Table 7 Colorful" w:uiPriority="52"/>
+    <w:lsdException w:name="Grid Table 1 Light Accent 1" w:uiPriority="46"/>
+    <w:lsdException w:name="Grid Table 2 Accent 1" w:uiPriority="47"/>
+    <w:lsdException w:name="Grid Table 3 Accent 1" w:uiPriority="48"/>
+    <w:lsdException w:name="Grid Table 4 Accent 1" w:uiPriority="49"/>
+    <w:lsdException w:name="Grid Table 5 Dark Accent 1" w:uiPriority="50"/>
+    <w:lsdException w:name="Grid Table 6 Colorful Accent 1" w:uiPriority="51"/>
+    <w:lsdException w:name="Grid Table 7 Colorful Accent 1" w:uiPriority="52"/>
+    <w:lsdException w:name="Grid Table 1 Light Accent 2" w:uiPriority="46"/>
+    <w:lsdException w:name="Grid Table 2 Accent 2" w:uiPriority="47"/>
+    <w:lsdException w:name="Grid Table 3 Accent 2" w:uiPriority="48"/>
+    <w:lsdException w:name="Grid Table 4 Accent 2" w:uiPriority="49"/>
+    <w:lsdException w:name="Grid Table 5 Dark Accent 2" w:uiPriority="50"/>
+    <w:lsdException w:name="Grid Table 6 Colorful Accent 2" w:uiPriority="51"/>
+    <w:lsdException w:name="Grid Table 7 Colorful Accent 2" w:uiPriority="52"/>
+    <w:lsdException w:name="Grid Table 1 Light Accent 3" w:uiPriority="46"/>
+    <w:lsdException w:name="Grid Table 2 Accent 3" w:uiPriority="47"/>
+    <w:lsdException w:name="Grid Table 3 Accent 3" w:uiPriority="48"/>
+    <w:lsdException w:name="Grid Table 4 Accent 3" w:uiPriority="49"/>
+    <w:lsdException w:name="Grid Table 5 Dark Accent 3" w:uiPriority="50"/>
+    <w:lsdException w:name="Grid Table 6 Colorful Accent 3" w:uiPriority="51"/>
+    <w:lsdException w:name="Grid Table 7 Colorful Accent 3" w:uiPriority="52"/>
+    <w:lsdException w:name="Grid Table 1 Light Accent 4" w:uiPriority="46"/>
+    <w:lsdException w:name="Grid Table 2 Accent 4" w:uiPriority="47"/>
+    <w:lsdException w:name="Grid Table 3 Accent 4" w:uiPriority="48"/>
+    <w:lsdException w:name="Grid Table 4 Accent 4" w:uiPriority="49"/>
+    <w:lsdException w:name="Grid Table 5 Dark Accent 4" w:uiPriority="50"/>
+    <w:lsdException w:name="Grid Table 6 Colorful Accent 4" w:uiPriority="51"/>
+    <w:lsdException w:name="Grid Table 7 Colorful Accent 4" w:uiPriority="52"/>
+    <w:lsdException w:name="Grid Table 1 Light Accent 5" w:uiPriority="46"/>
+    <w:lsdException w:name="Grid Table 2 Accent 5" w:uiPriority="47"/>
+    <w:lsdException w:name="Grid Table 3 Accent 5" w:uiPriority="48"/>
+    <w:lsdException w:name="Grid Table 4 Accent 5" w:uiPriority="49"/>
+    <w:lsdException w:name="Grid Table 5 Dark Accent 5" w:uiPriority="50"/>
+    <w:lsdException w:name="Grid Table 6 Colorful Accent 5" w:uiPriority="51"/>
+    <w:lsdException w:name="Grid Table 7 Colorful Accent 5" w:uiPriority="52"/>
+    <w:lsdException w:name="Grid Table 1 Light Accent 6" w:uiPriority="46"/>
+    <w:lsdException w:name="Grid Table 2 Accent 6" w:uiPriority="47"/>
+    <w:lsdException w:name="Grid Table 3 Accent 6" w:uiPriority="48"/>
+    <w:lsdException w:name="Grid Table 4 Accent 6" w:uiPriority="49"/>
+    <w:lsdException w:name="Grid Table 5 Dark Accent 6" w:uiPriority="50"/>
+    <w:lsdException w:name="Grid Table 6 Colorful Accent 6" w:uiPriority="51"/>
+    <w:lsdException w:name="Grid Table 7 Colorful Accent 6" w:uiPriority="52"/>
+    <w:lsdException w:name="List Table 1 Light" w:uiPriority="46"/>
+    <w:lsdException w:name="List Table 2" w:uiPriority="47"/>
+    <w:lsdException w:name="List Table 3" w:uiPriority="48"/>
+    <w:lsdException w:name="List Table 4" w:uiPriority="49"/>
+    <w:lsdException w:name="List Table 5 Dark" w:uiPriority="50"/>
+    <w:lsdException w:name="List Table 6 Colorful" w:uiPriority="51"/>
+    <w:lsdException w:name="List Table 7 Colorful" w:uiPriority="52"/>
+    <w:lsdException w:name="List Table 1 Light Accent 1" w:uiPriority="46"/>
+    <w:lsdException w:name="List Table 2 Accent 1" w:uiPriority="47"/>
+    <w:lsdException w:name="List Table 3 Accent 1" w:uiPriority="48"/>
+    <w:lsdException w:name="List Table 4 Accent 1" w:uiPriority="49"/>
+    <w:lsdException w:name="List Table 5 Dark Accent 1" w:uiPriority="50"/>
+    <w:lsdException w:name="List Table 6 Colorful Accent 1" w:uiPriority="51"/>
+    <w:lsdException w:name="List Table 7 Colorful Accent 1" w:uiPriority="52"/>
+    <w:lsdException w:name="List Table 1 Light Accent 2" w:uiPriority="46"/>
+    <w:lsdException w:name="List Table 2 Accent 2" w:uiPriority="47"/>
+    <w:lsdException w:name="List Table 3 Accent 2" w:uiPriority="48"/>
+    <w:lsdException w:name="List Table 4 Accent 2" w:uiPriority="49"/>
+    <w:lsdException w:name="List Table 5 Dark Accent 2" w:uiPriority="50"/>
+    <w:lsdException w:name="List Table 6 Colorful Accent 2" w:uiPriority="51"/>
+    <w:lsdException w:name="List Table 7 Colorful Accent 2" w:uiPriority="52"/>
+    <w:lsdException w:name="List Table 1 Light Accent 3" w:uiPriority="46"/>
+    <w:lsdException w:name="List Table 2 Accent 3" w:uiPriority="47"/>
+    <w:lsdException w:name="List Table 3 Accent 3" w:uiPriority="48"/>
+    <w:lsdException w:name="List Table 4 Accent 3" w:uiPriority="49"/>
+    <w:lsdException w:name="List Table 5 Dark Accent 3" w:uiPriority="50"/>
+    <w:lsdException w:name="List Table 6 Colorful Accent 3" w:uiPriority="51"/>
+    <w:lsdException w:name="List Table 7 Colorful Accent 3" w:uiPriority="52"/>
+    <w:lsdException w:name="List Table 1 Light Accent 4" w:uiPriority="46"/>
+    <w:lsdException w:name="List Table 2 Accent 4" w:uiPriority="47"/>
+    <w:lsdException w:name="List Table 3 Accent 4" w:uiPriority="48"/>
+    <w:lsdException w:name="List Table 4 Accent 4" w:uiPriority="49"/>
+    <w:lsdException w:name="List Table 5 Dark Accent 4" w:uiPriority="50"/>
+    <w:lsdException w:name="List Table 6 Colorful Accent 4" w:uiPriority="51"/>
+    <w:lsdException w:name="List Table 7 Colorful Accent 4" w:uiPriority="52"/>
+    <w:lsdException w:name="List Table 1 Light Accent 5" w:uiPriority="46"/>
+    <w:lsdException w:name="List Table 2 Accent 5" w:uiPriority="47"/>
+    <w:lsdException w:name="List Table 3 Accent 5" w:uiPriority="48"/>
+    <w:lsdException w:name="List Table 4 Accent 5" w:uiPriority="49"/>
+    <w:lsdException w:name="List Table 5 Dark Accent 5" w:uiPriority="50"/>
+    <w:lsdException w:name="List Table 6 Colorful Accent 5" w:uiPriority="51"/>
+    <w:lsdException w:name="List Table 7 Colorful Accent 5" w:uiPriority="52"/>
+    <w:lsdException w:name="List Table 1 Light Accent 6" w:uiPriority="46"/>
+    <w:lsdException w:name="List Table 2 Accent 6" w:uiPriority="47"/>
+    <w:lsdException w:name="List Table 3 Accent 6" w:uiPriority="48"/>
+    <w:lsdException w:name="List Table 4 Accent 6" w:uiPriority="49"/>
+    <w:lsdException w:name="List Table 5 Dark Accent 6" w:uiPriority="50"/>
+    <w:lsdException w:name="List Table 6 Colorful Accent 6" w:uiPriority="51"/>
+    <w:lsdException w:name="List Table 7 Colorful Accent 6" w:uiPriority="52"/>
+    <w:lsdException w:name="Mention" w:semiHidden="1" w:unhideWhenUsed="1"/>
+    <w:lsdException w:name="Smart Hyperlink" w:semiHidden="1" w:unhideWhenUsed="1"/>
+    <w:lsdException w:name="Hashtag" w:semiHidden="1" w:unhideWhenUsed="1"/>
+    <w:lsdException w:name="Unresolved Mention" w:semiHidden="1" w:unhideWhenUsed="1"/>
+    <w:lsdException w:name="Smart Link" w:semiHidden="1" w:unhideWhenUsed="1"/>
   </w:latentStyles>
   <w:style w:type="paragraph" w:default="1" w:styleId="Normal">
     <w:name w:val="Normal"/>

</xml_diff>